<commit_message>
Added second core functionality and testing code
</commit_message>
<xml_diff>
--- a/Docs/Hubert_Kolano_praca_inz.docx
+++ b/Docs/Hubert_Kolano_praca_inz.docx
@@ -10,17 +10,17 @@
           <w:rFonts w:ascii="Titillium" w:eastAsia="Calibri" w:hAnsi="Titillium"/>
         </w:rPr>
       </w:pPr>
+      <w:bookmarkStart w:id="0" w:name="_Hlk175582126"/>
       <w:r>
         <w:rPr>
           <w:rFonts w:ascii="Titillium" w:eastAsia="Calibri" w:hAnsi="Titillium"/>
-          <w:noProof/>
           <w:lang w:eastAsia="pl-PL"/>
         </w:rPr>
         <w:drawing>
-          <wp:inline distT="0" distB="0" distL="0" distR="0" wp14:anchorId="75EAA1E6" wp14:editId="1E41D1AF">
+          <wp:inline distT="0" distB="0" distL="0" distR="0" wp14:anchorId="1E017C50" wp14:editId="4CD3E375">
             <wp:extent cx="5086350" cy="2466975"/>
             <wp:effectExtent l="0" t="0" r="0" b="9525"/>
-            <wp:docPr id="1874624984" name="Obraz 1" descr="agh_nzw_s_pl_1w_wbr_rgb_150ppi"/>
+            <wp:docPr id="1672270276" name="Obraz 1" descr="agh_nzw_s_pl_1w_wbr_rgb_150ppi"/>
             <wp:cNvGraphicFramePr>
               <a:graphicFrameLocks xmlns:a="http://schemas.openxmlformats.org/drawingml/2006/main" noChangeAspect="1"/>
             </wp:cNvGraphicFramePr>
@@ -34,7 +34,7 @@
                     </pic:cNvPicPr>
                   </pic:nvPicPr>
                   <pic:blipFill>
-                    <a:blip r:embed="rId6">
+                    <a:blip r:embed="rId8">
                       <a:extLst>
                         <a:ext uri="{28A0092B-C50C-407E-A947-70E740481C1C}">
                           <a14:useLocalDpi xmlns:a14="http://schemas.microsoft.com/office/drawing/2010/main" val="0"/>
@@ -95,19 +95,7 @@
         <w:rPr>
           <w:rFonts w:ascii="Titillium" w:eastAsia="Calibri" w:hAnsi="Titillium"/>
         </w:rPr>
-        <w:t>INSTYTUT</w:t>
-      </w:r>
-      <w:r>
-        <w:rPr>
-          <w:rFonts w:ascii="Titillium" w:eastAsia="Calibri" w:hAnsi="Titillium"/>
-        </w:rPr>
-        <w:t xml:space="preserve"> </w:t>
-      </w:r>
-      <w:r>
-        <w:rPr>
-          <w:rFonts w:ascii="Titillium" w:eastAsia="Calibri" w:hAnsi="Titillium"/>
-        </w:rPr>
-        <w:t>ELEKTRONIKI</w:t>
+        <w:t>INSTYTUT ELEKTRONIKI</w:t>
       </w:r>
     </w:p>
     <w:p>
@@ -183,7 +171,6 @@
           <w:i/>
           <w:sz w:val="32"/>
           <w:szCs w:val="36"/>
-          <w:lang w:val="en-US"/>
         </w:rPr>
       </w:pPr>
       <w:r>
@@ -192,17 +179,86 @@
           <w:i/>
           <w:sz w:val="32"/>
           <w:szCs w:val="36"/>
-          <w:lang w:val="en-US"/>
-        </w:rPr>
-        <w:t>BLDC engine process controller with IoT functionality</w:t>
-      </w:r>
+        </w:rPr>
+        <w:t xml:space="preserve">BLDC </w:t>
+      </w:r>
+      <w:proofErr w:type="spellStart"/>
+      <w:r>
+        <w:rPr>
+          <w:rFonts w:ascii="Titillium" w:eastAsia="Calibri" w:hAnsi="Titillium"/>
+          <w:i/>
+          <w:sz w:val="32"/>
+          <w:szCs w:val="36"/>
+        </w:rPr>
+        <w:t>engine</w:t>
+      </w:r>
+      <w:proofErr w:type="spellEnd"/>
+      <w:r>
+        <w:rPr>
+          <w:rFonts w:ascii="Titillium" w:eastAsia="Calibri" w:hAnsi="Titillium"/>
+          <w:i/>
+          <w:sz w:val="32"/>
+          <w:szCs w:val="36"/>
+        </w:rPr>
+        <w:t xml:space="preserve"> </w:t>
+      </w:r>
+      <w:proofErr w:type="spellStart"/>
+      <w:r>
+        <w:rPr>
+          <w:rFonts w:ascii="Titillium" w:eastAsia="Calibri" w:hAnsi="Titillium"/>
+          <w:i/>
+          <w:sz w:val="32"/>
+          <w:szCs w:val="36"/>
+        </w:rPr>
+        <w:t>process</w:t>
+      </w:r>
+      <w:proofErr w:type="spellEnd"/>
+      <w:r>
+        <w:rPr>
+          <w:rFonts w:ascii="Titillium" w:eastAsia="Calibri" w:hAnsi="Titillium"/>
+          <w:i/>
+          <w:sz w:val="32"/>
+          <w:szCs w:val="36"/>
+        </w:rPr>
+        <w:t xml:space="preserve"> </w:t>
+      </w:r>
+      <w:proofErr w:type="spellStart"/>
+      <w:r>
+        <w:rPr>
+          <w:rFonts w:ascii="Titillium" w:eastAsia="Calibri" w:hAnsi="Titillium"/>
+          <w:i/>
+          <w:sz w:val="32"/>
+          <w:szCs w:val="36"/>
+        </w:rPr>
+        <w:t>controller</w:t>
+      </w:r>
+      <w:proofErr w:type="spellEnd"/>
+      <w:r>
+        <w:rPr>
+          <w:rFonts w:ascii="Titillium" w:eastAsia="Calibri" w:hAnsi="Titillium"/>
+          <w:i/>
+          <w:sz w:val="32"/>
+          <w:szCs w:val="36"/>
+        </w:rPr>
+        <w:t xml:space="preserve"> with IoT </w:t>
+      </w:r>
+      <w:proofErr w:type="spellStart"/>
+      <w:r>
+        <w:rPr>
+          <w:rFonts w:ascii="Titillium" w:eastAsia="Calibri" w:hAnsi="Titillium"/>
+          <w:i/>
+          <w:sz w:val="32"/>
+          <w:szCs w:val="36"/>
+        </w:rPr>
+        <w:t>functionality</w:t>
+      </w:r>
+      <w:proofErr w:type="spellEnd"/>
     </w:p>
     <w:p>
       <w:pPr>
         <w:spacing w:after="0" w:line="240" w:lineRule="auto"/>
         <w:rPr>
           <w:rFonts w:ascii="Titillium" w:eastAsia="Calibri" w:hAnsi="Titillium"/>
-          <w:lang w:val="en-US"/>
         </w:rPr>
       </w:pPr>
     </w:p>
@@ -211,7 +267,6 @@
         <w:spacing w:after="0" w:line="240" w:lineRule="auto"/>
         <w:rPr>
           <w:rFonts w:ascii="Titillium" w:eastAsia="Calibri" w:hAnsi="Titillium"/>
-          <w:lang w:val="en-US"/>
         </w:rPr>
       </w:pPr>
     </w:p>
@@ -220,7 +275,6 @@
         <w:spacing w:after="0" w:line="240" w:lineRule="auto"/>
         <w:rPr>
           <w:rFonts w:ascii="Titillium" w:eastAsia="Calibri" w:hAnsi="Titillium"/>
-          <w:lang w:val="en-US"/>
         </w:rPr>
       </w:pPr>
     </w:p>
@@ -229,7 +283,6 @@
         <w:spacing w:after="0" w:line="240" w:lineRule="auto"/>
         <w:rPr>
           <w:rFonts w:ascii="Titillium" w:eastAsia="Calibri" w:hAnsi="Titillium"/>
-          <w:lang w:val="en-US"/>
         </w:rPr>
       </w:pPr>
     </w:p>
@@ -238,7 +291,6 @@
         <w:spacing w:after="0" w:line="240" w:lineRule="auto"/>
         <w:rPr>
           <w:rFonts w:ascii="Titillium" w:eastAsia="Calibri" w:hAnsi="Titillium"/>
-          <w:lang w:val="en-US"/>
         </w:rPr>
       </w:pPr>
     </w:p>
@@ -247,7 +299,6 @@
         <w:spacing w:after="0" w:line="240" w:lineRule="auto"/>
         <w:rPr>
           <w:rFonts w:ascii="Titillium" w:eastAsia="Calibri" w:hAnsi="Titillium"/>
-          <w:lang w:val="en-US"/>
         </w:rPr>
       </w:pPr>
     </w:p>
@@ -256,7 +307,6 @@
         <w:spacing w:after="0" w:line="240" w:lineRule="auto"/>
         <w:rPr>
           <w:rFonts w:ascii="Titillium" w:eastAsia="Calibri" w:hAnsi="Titillium"/>
-          <w:lang w:val="en-US"/>
         </w:rPr>
       </w:pPr>
     </w:p>
@@ -265,7 +315,6 @@
         <w:spacing w:after="0" w:line="240" w:lineRule="auto"/>
         <w:rPr>
           <w:rFonts w:ascii="Titillium" w:eastAsia="Calibri" w:hAnsi="Titillium"/>
-          <w:lang w:val="en-US"/>
         </w:rPr>
       </w:pPr>
     </w:p>
@@ -417,6 +466,436 @@
         <w:br w:type="page"/>
       </w:r>
     </w:p>
+    <w:bookmarkEnd w:id="0" w:displacedByCustomXml="next"/>
+    <w:sdt>
+      <w:sdtPr>
+        <w:id w:val="835730490"/>
+        <w:docPartObj>
+          <w:docPartGallery w:val="Table of Contents"/>
+          <w:docPartUnique/>
+        </w:docPartObj>
+      </w:sdtPr>
+      <w:sdtEndPr>
+        <w:rPr>
+          <w:rFonts w:cs="Times New Roman"/>
+          <w:b/>
+          <w:bCs/>
+        </w:rPr>
+      </w:sdtEndPr>
+      <w:sdtContent>
+        <w:p>
+          <w:pPr>
+            <w:pStyle w:val="Domylny"/>
+            <w:rPr>
+              <w:rStyle w:val="Nagwek1Znak"/>
+            </w:rPr>
+          </w:pPr>
+          <w:r>
+            <w:rPr>
+              <w:rStyle w:val="Nagwek1Znak"/>
+            </w:rPr>
+            <w:t>Spis treści</w:t>
+          </w:r>
+        </w:p>
+        <w:p>
+          <w:pPr>
+            <w:pStyle w:val="Spistreci1"/>
+            <w:tabs>
+              <w:tab w:val="left" w:pos="440"/>
+              <w:tab w:val="right" w:leader="dot" w:pos="9016"/>
+            </w:tabs>
+            <w:rPr>
+              <w:rFonts w:eastAsiaTheme="minorEastAsia" w:cstheme="minorBidi"/>
+              <w:b w:val="0"/>
+              <w:bCs w:val="0"/>
+              <w:caps w:val="0"/>
+              <w:kern w:val="2"/>
+              <w:sz w:val="24"/>
+              <w:szCs w:val="24"/>
+              <w:lang w:eastAsia="pl-PL"/>
+              <w14:ligatures w14:val="standardContextual"/>
+            </w:rPr>
+          </w:pPr>
+          <w:r>
+            <w:rPr>
+              <w:rFonts w:ascii="Titillium" w:hAnsi="Titillium"/>
+              <w:b w:val="0"/>
+              <w:bCs w:val="0"/>
+              <w:caps w:val="0"/>
+            </w:rPr>
+            <w:fldChar w:fldCharType="begin"/>
+          </w:r>
+          <w:r>
+            <w:rPr>
+              <w:rFonts w:ascii="Titillium" w:hAnsi="Titillium"/>
+              <w:b w:val="0"/>
+              <w:bCs w:val="0"/>
+              <w:caps w:val="0"/>
+            </w:rPr>
+            <w:instrText xml:space="preserve"> TOC \o "1-3" \h \z \u </w:instrText>
+          </w:r>
+          <w:r>
+            <w:rPr>
+              <w:rFonts w:ascii="Titillium" w:hAnsi="Titillium"/>
+              <w:b w:val="0"/>
+              <w:bCs w:val="0"/>
+              <w:caps w:val="0"/>
+            </w:rPr>
+            <w:fldChar w:fldCharType="separate"/>
+          </w:r>
+          <w:hyperlink w:anchor="_Toc175586374" w:history="1">
+            <w:r>
+              <w:rPr>
+                <w:rStyle w:val="Hipercze"/>
+              </w:rPr>
+              <w:t>1.</w:t>
+            </w:r>
+            <w:r>
+              <w:rPr>
+                <w:rFonts w:eastAsiaTheme="minorEastAsia" w:cstheme="minorBidi"/>
+                <w:b w:val="0"/>
+                <w:bCs w:val="0"/>
+                <w:caps w:val="0"/>
+                <w:kern w:val="2"/>
+                <w:sz w:val="24"/>
+                <w:szCs w:val="24"/>
+                <w:lang w:eastAsia="pl-PL"/>
+                <w14:ligatures w14:val="standardContextual"/>
+              </w:rPr>
+              <w:tab/>
+            </w:r>
+            <w:r>
+              <w:rPr>
+                <w:rStyle w:val="Hipercze"/>
+              </w:rPr>
+              <w:t>Wstęp</w:t>
+            </w:r>
+            <w:r>
+              <w:rPr>
+                <w:webHidden/>
+              </w:rPr>
+              <w:tab/>
+            </w:r>
+            <w:r>
+              <w:rPr>
+                <w:webHidden/>
+              </w:rPr>
+              <w:fldChar w:fldCharType="begin"/>
+            </w:r>
+            <w:r>
+              <w:rPr>
+                <w:webHidden/>
+              </w:rPr>
+              <w:instrText xml:space="preserve"> PAGEREF _Toc175586374 \h </w:instrText>
+            </w:r>
+            <w:r>
+              <w:rPr>
+                <w:webHidden/>
+              </w:rPr>
+            </w:r>
+            <w:r>
+              <w:rPr>
+                <w:webHidden/>
+              </w:rPr>
+              <w:fldChar w:fldCharType="separate"/>
+            </w:r>
+            <w:r>
+              <w:rPr>
+                <w:webHidden/>
+              </w:rPr>
+              <w:t>3</w:t>
+            </w:r>
+            <w:r>
+              <w:rPr>
+                <w:webHidden/>
+              </w:rPr>
+              <w:fldChar w:fldCharType="end"/>
+            </w:r>
+          </w:hyperlink>
+        </w:p>
+        <w:p>
+          <w:pPr>
+            <w:pStyle w:val="Spistreci1"/>
+            <w:tabs>
+              <w:tab w:val="left" w:pos="440"/>
+              <w:tab w:val="right" w:leader="dot" w:pos="9016"/>
+            </w:tabs>
+            <w:rPr>
+              <w:rFonts w:eastAsiaTheme="minorEastAsia" w:cstheme="minorBidi"/>
+              <w:b w:val="0"/>
+              <w:bCs w:val="0"/>
+              <w:caps w:val="0"/>
+              <w:kern w:val="2"/>
+              <w:sz w:val="24"/>
+              <w:szCs w:val="24"/>
+              <w:lang w:eastAsia="pl-PL"/>
+              <w14:ligatures w14:val="standardContextual"/>
+            </w:rPr>
+          </w:pPr>
+          <w:hyperlink w:anchor="_Toc175586375" w:history="1">
+            <w:r>
+              <w:rPr>
+                <w:rStyle w:val="Hipercze"/>
+              </w:rPr>
+              <w:t>2.</w:t>
+            </w:r>
+            <w:r>
+              <w:rPr>
+                <w:rFonts w:eastAsiaTheme="minorEastAsia" w:cstheme="minorBidi"/>
+                <w:b w:val="0"/>
+                <w:bCs w:val="0"/>
+                <w:caps w:val="0"/>
+                <w:kern w:val="2"/>
+                <w:sz w:val="24"/>
+                <w:szCs w:val="24"/>
+                <w:lang w:eastAsia="pl-PL"/>
+                <w14:ligatures w14:val="standardContextual"/>
+              </w:rPr>
+              <w:tab/>
+            </w:r>
+            <w:r>
+              <w:rPr>
+                <w:rStyle w:val="Hipercze"/>
+              </w:rPr>
+              <w:t>Założenia projektowe</w:t>
+            </w:r>
+            <w:r>
+              <w:rPr>
+                <w:webHidden/>
+              </w:rPr>
+              <w:tab/>
+            </w:r>
+            <w:r>
+              <w:rPr>
+                <w:webHidden/>
+              </w:rPr>
+              <w:fldChar w:fldCharType="begin"/>
+            </w:r>
+            <w:r>
+              <w:rPr>
+                <w:webHidden/>
+              </w:rPr>
+              <w:instrText xml:space="preserve"> PAGEREF _Toc175586375 \h </w:instrText>
+            </w:r>
+            <w:r>
+              <w:rPr>
+                <w:webHidden/>
+              </w:rPr>
+            </w:r>
+            <w:r>
+              <w:rPr>
+                <w:webHidden/>
+              </w:rPr>
+              <w:fldChar w:fldCharType="separate"/>
+            </w:r>
+            <w:r>
+              <w:rPr>
+                <w:webHidden/>
+              </w:rPr>
+              <w:t>4</w:t>
+            </w:r>
+            <w:r>
+              <w:rPr>
+                <w:webHidden/>
+              </w:rPr>
+              <w:fldChar w:fldCharType="end"/>
+            </w:r>
+          </w:hyperlink>
+        </w:p>
+        <w:p>
+          <w:pPr>
+            <w:pStyle w:val="Spistreci2"/>
+            <w:tabs>
+              <w:tab w:val="left" w:pos="880"/>
+              <w:tab w:val="right" w:leader="dot" w:pos="9016"/>
+            </w:tabs>
+            <w:rPr>
+              <w:rFonts w:eastAsiaTheme="minorEastAsia" w:cstheme="minorBidi"/>
+              <w:smallCaps w:val="0"/>
+              <w:kern w:val="2"/>
+              <w:sz w:val="24"/>
+              <w:szCs w:val="24"/>
+              <w:lang w:eastAsia="pl-PL"/>
+              <w14:ligatures w14:val="standardContextual"/>
+            </w:rPr>
+          </w:pPr>
+          <w:hyperlink w:anchor="_Toc175586376" w:history="1">
+            <w:r>
+              <w:rPr>
+                <w:rStyle w:val="Hipercze"/>
+              </w:rPr>
+              <w:t>2.1.</w:t>
+            </w:r>
+            <w:r>
+              <w:rPr>
+                <w:rFonts w:eastAsiaTheme="minorEastAsia" w:cstheme="minorBidi"/>
+                <w:smallCaps w:val="0"/>
+                <w:kern w:val="2"/>
+                <w:sz w:val="24"/>
+                <w:szCs w:val="24"/>
+                <w:lang w:eastAsia="pl-PL"/>
+                <w14:ligatures w14:val="standardContextual"/>
+              </w:rPr>
+              <w:tab/>
+            </w:r>
+            <w:r>
+              <w:rPr>
+                <w:rStyle w:val="Hipercze"/>
+              </w:rPr>
+              <w:t>Wymagania sterownika</w:t>
+            </w:r>
+            <w:r>
+              <w:rPr>
+                <w:webHidden/>
+              </w:rPr>
+              <w:tab/>
+            </w:r>
+            <w:r>
+              <w:rPr>
+                <w:webHidden/>
+              </w:rPr>
+              <w:fldChar w:fldCharType="begin"/>
+            </w:r>
+            <w:r>
+              <w:rPr>
+                <w:webHidden/>
+              </w:rPr>
+              <w:instrText xml:space="preserve"> PAGEREF _Toc175586376 \h </w:instrText>
+            </w:r>
+            <w:r>
+              <w:rPr>
+                <w:webHidden/>
+              </w:rPr>
+            </w:r>
+            <w:r>
+              <w:rPr>
+                <w:webHidden/>
+              </w:rPr>
+              <w:fldChar w:fldCharType="separate"/>
+            </w:r>
+            <w:r>
+              <w:rPr>
+                <w:webHidden/>
+              </w:rPr>
+              <w:t>4</w:t>
+            </w:r>
+            <w:r>
+              <w:rPr>
+                <w:webHidden/>
+              </w:rPr>
+              <w:fldChar w:fldCharType="end"/>
+            </w:r>
+          </w:hyperlink>
+        </w:p>
+        <w:p>
+          <w:pPr>
+            <w:pStyle w:val="Spistreci1"/>
+            <w:tabs>
+              <w:tab w:val="left" w:pos="440"/>
+              <w:tab w:val="right" w:leader="dot" w:pos="9016"/>
+            </w:tabs>
+            <w:rPr>
+              <w:rFonts w:eastAsiaTheme="minorEastAsia" w:cstheme="minorBidi"/>
+              <w:b w:val="0"/>
+              <w:bCs w:val="0"/>
+              <w:caps w:val="0"/>
+              <w:kern w:val="2"/>
+              <w:sz w:val="24"/>
+              <w:szCs w:val="24"/>
+              <w:lang w:eastAsia="pl-PL"/>
+              <w14:ligatures w14:val="standardContextual"/>
+            </w:rPr>
+          </w:pPr>
+          <w:hyperlink w:anchor="_Toc175586377" w:history="1">
+            <w:r>
+              <w:rPr>
+                <w:rStyle w:val="Hipercze"/>
+              </w:rPr>
+              <w:t>3.</w:t>
+            </w:r>
+            <w:r>
+              <w:rPr>
+                <w:rFonts w:eastAsiaTheme="minorEastAsia" w:cstheme="minorBidi"/>
+                <w:b w:val="0"/>
+                <w:bCs w:val="0"/>
+                <w:caps w:val="0"/>
+                <w:kern w:val="2"/>
+                <w:sz w:val="24"/>
+                <w:szCs w:val="24"/>
+                <w:lang w:eastAsia="pl-PL"/>
+                <w14:ligatures w14:val="standardContextual"/>
+              </w:rPr>
+              <w:tab/>
+            </w:r>
+            <w:r>
+              <w:rPr>
+                <w:rStyle w:val="Hipercze"/>
+              </w:rPr>
+              <w:t>Projekt</w:t>
+            </w:r>
+            <w:r>
+              <w:rPr>
+                <w:webHidden/>
+              </w:rPr>
+              <w:tab/>
+            </w:r>
+            <w:r>
+              <w:rPr>
+                <w:webHidden/>
+              </w:rPr>
+              <w:fldChar w:fldCharType="begin"/>
+            </w:r>
+            <w:r>
+              <w:rPr>
+                <w:webHidden/>
+              </w:rPr>
+              <w:instrText xml:space="preserve"> PAGEREF _Toc175586377 \h </w:instrText>
+            </w:r>
+            <w:r>
+              <w:rPr>
+                <w:webHidden/>
+              </w:rPr>
+            </w:r>
+            <w:r>
+              <w:rPr>
+                <w:webHidden/>
+              </w:rPr>
+              <w:fldChar w:fldCharType="separate"/>
+            </w:r>
+            <w:r>
+              <w:rPr>
+                <w:webHidden/>
+              </w:rPr>
+              <w:t>6</w:t>
+            </w:r>
+            <w:r>
+              <w:rPr>
+                <w:webHidden/>
+              </w:rPr>
+              <w:fldChar w:fldCharType="end"/>
+            </w:r>
+          </w:hyperlink>
+        </w:p>
+        <w:p>
+          <w:pPr>
+            <w:rPr>
+              <w:rFonts w:ascii="Titillium" w:hAnsi="Titillium"/>
+            </w:rPr>
+          </w:pPr>
+          <w:r>
+            <w:rPr>
+              <w:rFonts w:ascii="Titillium" w:hAnsi="Titillium" w:cstheme="minorHAnsi"/>
+              <w:b/>
+              <w:bCs/>
+              <w:caps/>
+              <w:sz w:val="20"/>
+              <w:szCs w:val="20"/>
+            </w:rPr>
+            <w:fldChar w:fldCharType="end"/>
+          </w:r>
+        </w:p>
+      </w:sdtContent>
+    </w:sdt>
     <w:p>
       <w:pPr>
         <w:spacing w:after="0" w:line="240" w:lineRule="auto"/>
@@ -436,22 +915,2333 @@
     </w:p>
     <w:p>
       <w:pPr>
+        <w:pStyle w:val="Nagwek1"/>
+      </w:pPr>
+      <w:bookmarkStart w:id="1" w:name="_Toc175586374"/>
+      <w:r>
+        <w:lastRenderedPageBreak/>
+        <w:t>Wstęp</w:t>
+      </w:r>
+      <w:bookmarkEnd w:id="1"/>
+    </w:p>
+    <w:p>
+      <w:pPr>
         <w:spacing w:after="160" w:line="259" w:lineRule="auto"/>
       </w:pPr>
+    </w:p>
+    <w:p>
+      <w:pPr>
+        <w:pStyle w:val="Domylny"/>
+      </w:pPr>
+      <w:r>
+        <w:t>Celem pra</w:t>
+      </w:r>
+      <w:r>
+        <w:t>cy jest</w:t>
+      </w:r>
+      <w:r>
+        <w:t xml:space="preserve"> zaprezentowanie procesu</w:t>
+      </w:r>
+      <w:r>
+        <w:t xml:space="preserve"> zaprojektowani</w:t>
+      </w:r>
+      <w:r>
+        <w:t>a</w:t>
+      </w:r>
+      <w:r>
+        <w:t xml:space="preserve"> i zaprogramowanie urządzenia, które będzie służyło</w:t>
+      </w:r>
+      <w:r>
+        <w:t xml:space="preserve"> jako sterownik silnika BLDC</w:t>
+      </w:r>
+      <w:r>
+        <w:t xml:space="preserve"> (</w:t>
+      </w:r>
+      <w:proofErr w:type="spellStart"/>
+      <w:r>
+        <w:t>Brushless</w:t>
+      </w:r>
+      <w:proofErr w:type="spellEnd"/>
+      <w:r>
+        <w:t xml:space="preserve"> Direct</w:t>
+      </w:r>
+      <w:r>
+        <w:t xml:space="preserve"> </w:t>
+      </w:r>
+      <w:proofErr w:type="spellStart"/>
+      <w:r>
+        <w:t>Current</w:t>
+      </w:r>
+      <w:proofErr w:type="spellEnd"/>
+      <w:r>
+        <w:t xml:space="preserve"> motor) </w:t>
+      </w:r>
+      <w:r>
+        <w:t>używanego w pracowni laboratoryjnej</w:t>
+      </w:r>
+      <w:r>
+        <w:t>.</w:t>
+      </w:r>
+      <w:r>
+        <w:t xml:space="preserve"> W pracy będzie ukazany cały proces tworzenia urządzenia na podstawie ustalonych wcześniej od niego wymagań.</w:t>
+      </w:r>
+      <w:r>
+        <w:t xml:space="preserve"> Silnik jest sterowany normalnie za pomocą potencjometru, sterownik ma za zadanie podnieść precyzje tego rozwiązania oraz umożliwić pomiar jego obrotów. Sterownik ma również za zadanie umożliwić ustawienie parametrów pracy silnika poprzez zewnętrzne interfejsy, </w:t>
+      </w:r>
+      <w:r>
+        <w:t xml:space="preserve">w tym bezprzewodowe nadające urządzeniu funkcjonalność </w:t>
+      </w:r>
+      <w:r>
+        <w:t xml:space="preserve">IoT (Internet of </w:t>
+      </w:r>
+      <w:proofErr w:type="spellStart"/>
+      <w:r>
+        <w:t>Things</w:t>
+      </w:r>
+      <w:proofErr w:type="spellEnd"/>
+      <w:r>
+        <w:t>)</w:t>
+      </w:r>
+      <w:r>
+        <w:t>.</w:t>
+      </w:r>
+      <w:r>
+        <w:br w:type="page"/>
+      </w:r>
+    </w:p>
+    <w:p>
+      <w:pPr>
+        <w:pStyle w:val="Nagwek1"/>
+      </w:pPr>
+      <w:bookmarkStart w:id="2" w:name="_Toc175586375"/>
       <w:r>
         <w:lastRenderedPageBreak/>
+        <w:t>Założenia projektowe</w:t>
+      </w:r>
+      <w:bookmarkEnd w:id="2"/>
+    </w:p>
+    <w:p>
+      <w:pPr>
+        <w:pStyle w:val="Domylny"/>
+      </w:pPr>
+      <w:r>
+        <w:t>W tym rozdziale przedstawione zostaną podstawowe założenia projektowe związane z realizacją sterownika procesowego silnika BLDC z funkcjonalnością IoT. Na wstępie określone zostaną cele oraz wymagania techniczne, które będą spełniane w ramach projektu. Następnie zostaną opisane szczegółowe specyfikacje silnika BLDC, do którego tworzony jest sterownik, wraz z kluczowymi parametrami, mającymi wpływ na wybór komponentów i algorytmów sterowania. Na końcu omówiony zostanie koncept projektu, obejmujący wybór architektury systemu, zastosowane technologie oraz opis funkcjonalności, jakie ma realizować sterownik.</w:t>
+      </w:r>
+    </w:p>
+    <w:p>
+      <w:pPr>
+        <w:pStyle w:val="Nagwek2"/>
+      </w:pPr>
+      <w:r>
+        <w:t>Cel</w:t>
+      </w:r>
+      <w:r>
+        <w:t xml:space="preserve"> projektu</w:t>
+      </w:r>
+    </w:p>
+    <w:p>
+      <w:pPr>
+        <w:pStyle w:val="Domylny"/>
+      </w:pPr>
+      <w:r>
+        <w:t xml:space="preserve">Celem projektu jest zaprojektowanie, zaprogramowanie i przetestowanie sterownika elektrycznego silnika, przy czym ma </w:t>
+      </w:r>
+      <w:r>
+        <w:t xml:space="preserve">on </w:t>
+      </w:r>
+      <w:r>
+        <w:t>spełniać wszystkie wymagane od niego funkcjonalności, wynikające z potrzeb laboratorium jak i samej specyfiki silnika</w:t>
+      </w:r>
+      <w:r>
+        <w:t xml:space="preserve"> BLDC</w:t>
+      </w:r>
+      <w:r>
+        <w:t xml:space="preserve"> do którego jest tworzony. S</w:t>
+      </w:r>
+      <w:r>
+        <w:t>terownik ma zapewnić stabilną i efektywną pracę silnik</w:t>
+      </w:r>
+      <w:r>
+        <w:t>a i zapewnić możliwie intuicyjną obsługę.</w:t>
+      </w:r>
+    </w:p>
+    <w:p>
+      <w:pPr>
+        <w:pStyle w:val="Nagwek2"/>
+      </w:pPr>
+      <w:bookmarkStart w:id="3" w:name="_Toc175586376"/>
+      <w:r>
+        <w:t>Wymagania</w:t>
+      </w:r>
+      <w:r>
+        <w:t xml:space="preserve"> techniczne</w:t>
+      </w:r>
+      <w:r>
+        <w:t xml:space="preserve"> sterownika</w:t>
+      </w:r>
+      <w:bookmarkEnd w:id="3"/>
+    </w:p>
+    <w:p>
+      <w:pPr>
+        <w:pStyle w:val="Domylny"/>
+        <w:rPr>
+          <w:lang w:eastAsia="pl-PL"/>
+        </w:rPr>
+      </w:pPr>
+      <w:r>
+        <w:rPr>
+          <w:lang w:eastAsia="pl-PL"/>
+        </w:rPr>
+        <w:t>Urządzenie jest projektowane z myślą i przeznaczeniem do sterowania silnikiem BLDC znajdującym się w laboratorium, gdzie do przeprowadzania prac badawczych potrzebny jest do spełnienia szereg następujących wymagań:</w:t>
+      </w:r>
+    </w:p>
+    <w:p>
+      <w:pPr>
+        <w:pStyle w:val="Domylny"/>
+        <w:numPr>
+          <w:ilvl w:val="0"/>
+          <w:numId w:val="6"/>
+        </w:numPr>
+        <w:rPr>
+          <w:lang w:eastAsia="pl-PL"/>
+        </w:rPr>
+      </w:pPr>
+      <w:r>
+        <w:rPr>
+          <w:b/>
+          <w:bCs/>
+          <w:lang w:eastAsia="pl-PL"/>
+        </w:rPr>
+        <w:t>d</w:t>
+      </w:r>
+      <w:r>
+        <w:rPr>
+          <w:b/>
+          <w:bCs/>
+          <w:lang w:eastAsia="pl-PL"/>
+        </w:rPr>
+        <w:t>okładność</w:t>
+      </w:r>
+      <w:r>
+        <w:rPr>
+          <w:lang w:eastAsia="pl-PL"/>
+        </w:rPr>
+        <w:t xml:space="preserve"> – silnik powinien być sterowany z dokładnością co do 1 RPM (</w:t>
+      </w:r>
+      <w:proofErr w:type="spellStart"/>
+      <w:r>
+        <w:rPr>
+          <w:lang w:eastAsia="pl-PL"/>
+        </w:rPr>
+        <w:t>R</w:t>
+      </w:r>
+      <w:r>
+        <w:rPr>
+          <w:lang w:eastAsia="pl-PL"/>
+        </w:rPr>
+        <w:t>evolutions</w:t>
+      </w:r>
+      <w:proofErr w:type="spellEnd"/>
+      <w:r>
+        <w:rPr>
+          <w:lang w:eastAsia="pl-PL"/>
+        </w:rPr>
+        <w:t xml:space="preserve"> </w:t>
+      </w:r>
+      <w:r>
+        <w:rPr>
+          <w:lang w:eastAsia="pl-PL"/>
+        </w:rPr>
+        <w:t>Per Minute) przy maksymalnych 60 RPM</w:t>
+      </w:r>
+      <w:r>
+        <w:rPr>
+          <w:lang w:eastAsia="pl-PL"/>
+        </w:rPr>
+        <w:t>,</w:t>
+      </w:r>
+    </w:p>
+    <w:p>
+      <w:pPr>
+        <w:pStyle w:val="Domylny"/>
+        <w:numPr>
+          <w:ilvl w:val="0"/>
+          <w:numId w:val="6"/>
+        </w:numPr>
+        <w:rPr>
+          <w:lang w:eastAsia="pl-PL"/>
+        </w:rPr>
+      </w:pPr>
+      <w:r>
+        <w:rPr>
+          <w:b/>
+          <w:bCs/>
+          <w:lang w:eastAsia="pl-PL"/>
+        </w:rPr>
+        <w:t>interfejs RS</w:t>
+      </w:r>
+      <w:r>
+        <w:rPr>
+          <w:b/>
+          <w:bCs/>
+          <w:lang w:eastAsia="pl-PL"/>
+        </w:rPr>
+        <w:t>-232</w:t>
+      </w:r>
+      <w:r>
+        <w:rPr>
+          <w:lang w:eastAsia="pl-PL"/>
+        </w:rPr>
+        <w:t xml:space="preserve"> – jest to interfejs wykorzystywany do komunikacji z innymi urządzeniami w laboratorium,</w:t>
+      </w:r>
+    </w:p>
+    <w:p>
+      <w:pPr>
+        <w:pStyle w:val="Domylny"/>
+        <w:numPr>
+          <w:ilvl w:val="0"/>
+          <w:numId w:val="6"/>
+        </w:numPr>
+        <w:rPr>
+          <w:lang w:eastAsia="pl-PL"/>
+        </w:rPr>
+      </w:pPr>
+      <w:r>
+        <w:rPr>
+          <w:b/>
+          <w:bCs/>
+          <w:lang w:eastAsia="pl-PL"/>
+        </w:rPr>
+        <w:t xml:space="preserve">fizyczny interfejs </w:t>
+      </w:r>
+      <w:r>
+        <w:rPr>
+          <w:lang w:eastAsia="pl-PL"/>
+        </w:rPr>
+        <w:t>– urządzenie ma posiadać ekran i przyciski pozwalające na zmienianie parametrów pracy silnika</w:t>
+      </w:r>
+      <w:r>
+        <w:rPr>
+          <w:lang w:eastAsia="pl-PL"/>
+        </w:rPr>
+        <w:t>,</w:t>
+      </w:r>
+    </w:p>
+    <w:p>
+      <w:pPr>
+        <w:pStyle w:val="Domylny"/>
+        <w:numPr>
+          <w:ilvl w:val="0"/>
+          <w:numId w:val="6"/>
+        </w:numPr>
+        <w:rPr>
+          <w:lang w:eastAsia="pl-PL"/>
+        </w:rPr>
+      </w:pPr>
+      <w:r>
+        <w:rPr>
+          <w:b/>
+          <w:bCs/>
+          <w:lang w:eastAsia="pl-PL"/>
+        </w:rPr>
+        <w:t xml:space="preserve">funkcjonalność IoT </w:t>
+      </w:r>
+      <w:r>
+        <w:rPr>
+          <w:lang w:eastAsia="pl-PL"/>
+        </w:rPr>
+        <w:t>– możliwość zmiany ustawień za pomocą bezprzewodowej komunikacji</w:t>
+      </w:r>
+      <w:r>
+        <w:rPr>
+          <w:lang w:eastAsia="pl-PL"/>
+        </w:rPr>
+        <w:t>,</w:t>
+      </w:r>
+    </w:p>
+    <w:p>
+      <w:pPr>
+        <w:pStyle w:val="Domylny"/>
+        <w:numPr>
+          <w:ilvl w:val="0"/>
+          <w:numId w:val="6"/>
+        </w:numPr>
+        <w:rPr>
+          <w:lang w:eastAsia="pl-PL"/>
+        </w:rPr>
+      </w:pPr>
+      <w:r>
+        <w:rPr>
+          <w:b/>
+          <w:bCs/>
+          <w:lang w:eastAsia="pl-PL"/>
+        </w:rPr>
+        <w:lastRenderedPageBreak/>
+        <w:t xml:space="preserve">połączenie z silnikiem poprzez gniazdo DB25 </w:t>
+      </w:r>
+      <w:r>
+        <w:rPr>
+          <w:lang w:eastAsia="pl-PL"/>
+        </w:rPr>
+        <w:t>– silnik ma wyprowadzony od siebie kabel zakończony wspomnianym konektorem, sterownik ma mieć możliwość jego wpięcia,</w:t>
+      </w:r>
+    </w:p>
+    <w:p>
+      <w:pPr>
+        <w:pStyle w:val="Domylny"/>
+        <w:numPr>
+          <w:ilvl w:val="0"/>
+          <w:numId w:val="6"/>
+        </w:numPr>
+        <w:rPr>
+          <w:lang w:eastAsia="pl-PL"/>
+        </w:rPr>
+      </w:pPr>
+      <w:r>
+        <w:rPr>
+          <w:b/>
+          <w:bCs/>
+          <w:lang w:eastAsia="pl-PL"/>
+        </w:rPr>
+        <w:t xml:space="preserve">możliwość zamontowania na szynie DIN </w:t>
+      </w:r>
+      <w:r>
+        <w:rPr>
+          <w:lang w:eastAsia="pl-PL"/>
+        </w:rPr>
+        <w:t>– urządzenie ma się znajdować w szafie elektrycznej, jego wymiary i sposób montażu, mają to umożliwić.</w:t>
+      </w:r>
+    </w:p>
+    <w:p>
+      <w:pPr>
+        <w:pStyle w:val="Nagwek2"/>
+        <w:rPr>
+          <w:lang w:eastAsia="pl-PL"/>
+        </w:rPr>
+      </w:pPr>
+      <w:r>
+        <w:rPr>
+          <w:lang w:eastAsia="pl-PL"/>
+        </w:rPr>
+        <w:t>Specyfikacja silnika BLDC</w:t>
+      </w:r>
+    </w:p>
+    <w:p>
+      <w:pPr>
+        <w:pStyle w:val="Domylny"/>
+        <w:rPr>
+          <w:lang w:eastAsia="pl-PL"/>
+        </w:rPr>
+      </w:pPr>
+      <w:r>
+        <w:rPr>
+          <w:lang w:eastAsia="pl-PL"/>
+        </w:rPr>
+        <w:t xml:space="preserve">Silniki </w:t>
+      </w:r>
+      <w:proofErr w:type="spellStart"/>
+      <w:r>
+        <w:rPr>
+          <w:lang w:eastAsia="pl-PL"/>
+        </w:rPr>
+        <w:t>bezszczotkowe</w:t>
+      </w:r>
+      <w:proofErr w:type="spellEnd"/>
+      <w:r>
+        <w:rPr>
+          <w:lang w:eastAsia="pl-PL"/>
+        </w:rPr>
+        <w:t xml:space="preserve"> prądu stałego (BLDC) charakteryzują się wysoką sprawnością, trwałością oraz precyzyjną kontrolą prędkości, co sprawia, że są szeroko wykorzystywane w różnych branżach. Dzięki eliminacji szczotek, stosowanych w tradycyjnych silnikach komutatorowych, silniki BLDC mają mniejsze straty energii oraz zużycie mechaniczne. Znajdują zastosowanie m.in. w elektronice użytkowej (wentylatory, napędy dysków twardych), pojazdach elektrycznych, robotyce, automatyce przemysłowej oraz systemach klimatyzacyjnych i wentylacyjnych (HVAC)</w:t>
+      </w:r>
+      <w:r>
+        <w:rPr>
+          <w:lang w:eastAsia="pl-PL"/>
+        </w:rPr>
+        <w:t xml:space="preserve"> </w:t>
+      </w:r>
+      <w:r>
+        <w:rPr>
+          <w:lang w:eastAsia="pl-PL"/>
+        </w:rPr>
+        <w:fldChar w:fldCharType="begin"/>
+      </w:r>
+      <w:r>
+        <w:rPr>
+          <w:lang w:eastAsia="pl-PL"/>
+        </w:rPr>
+        <w:instrText xml:space="preserve"> REF _Ref175588254 \r \h </w:instrText>
+      </w:r>
+      <w:r>
+        <w:rPr>
+          <w:lang w:eastAsia="pl-PL"/>
+        </w:rPr>
+      </w:r>
+      <w:r>
+        <w:rPr>
+          <w:lang w:eastAsia="pl-PL"/>
+        </w:rPr>
+        <w:fldChar w:fldCharType="separate"/>
+      </w:r>
+      <w:r>
+        <w:rPr>
+          <w:lang w:eastAsia="pl-PL"/>
+        </w:rPr>
+        <w:t>[1]</w:t>
+      </w:r>
+      <w:r>
+        <w:rPr>
+          <w:lang w:eastAsia="pl-PL"/>
+        </w:rPr>
+        <w:fldChar w:fldCharType="end"/>
+      </w:r>
+      <w:r>
+        <w:rPr>
+          <w:lang w:eastAsia="pl-PL"/>
+        </w:rPr>
+        <w:t>.</w:t>
+      </w:r>
+    </w:p>
+    <w:p>
+      <w:pPr>
+        <w:pStyle w:val="Domylny"/>
+        <w:rPr>
+          <w:lang w:eastAsia="pl-PL"/>
+        </w:rPr>
+      </w:pPr>
+      <w:r>
+        <w:rPr>
+          <w:lang w:eastAsia="pl-PL"/>
+        </w:rPr>
+        <w:t>Silnik z do jakiego projektujemy sterownik to model</w:t>
+      </w:r>
+      <w:r>
+        <w:rPr>
+          <w:lang w:eastAsia="pl-PL"/>
+        </w:rPr>
+        <w:t xml:space="preserve"> </w:t>
+      </w:r>
+      <w:r>
+        <w:rPr>
+          <w:lang w:eastAsia="pl-PL"/>
+        </w:rPr>
+        <w:t>BLDC58-35LEB</w:t>
+      </w:r>
+      <w:r>
+        <w:rPr>
+          <w:lang w:eastAsia="pl-PL"/>
+        </w:rPr>
+        <w:t xml:space="preserve"> z serii BLDC58 firmy </w:t>
+      </w:r>
+      <w:proofErr w:type="spellStart"/>
+      <w:r>
+        <w:rPr>
+          <w:lang w:eastAsia="pl-PL"/>
+        </w:rPr>
+        <w:t>Mc</w:t>
+      </w:r>
+      <w:r>
+        <w:rPr>
+          <w:lang w:eastAsia="pl-PL"/>
+        </w:rPr>
+        <w:t>l</w:t>
+      </w:r>
+      <w:r>
+        <w:rPr>
+          <w:lang w:eastAsia="pl-PL"/>
+        </w:rPr>
+        <w:t>ennan</w:t>
+      </w:r>
+      <w:proofErr w:type="spellEnd"/>
+      <w:r>
+        <w:rPr>
+          <w:lang w:eastAsia="pl-PL"/>
+        </w:rPr>
+        <w:t xml:space="preserve">. Wszystkie parametry jakie można znaleźć </w:t>
+      </w:r>
+      <w:r>
+        <w:rPr>
+          <w:lang w:eastAsia="pl-PL"/>
+        </w:rPr>
+        <w:t>odnośnie do tego</w:t>
+      </w:r>
+      <w:r>
+        <w:rPr>
+          <w:lang w:eastAsia="pl-PL"/>
+        </w:rPr>
+        <w:t xml:space="preserve"> silnika są zamieszczone do pobrania ze strony producenta</w:t>
+      </w:r>
+      <w:r>
+        <w:rPr>
+          <w:lang w:eastAsia="pl-PL"/>
+        </w:rPr>
+        <w:t xml:space="preserve"> </w:t>
+      </w:r>
+      <w:r>
+        <w:rPr>
+          <w:lang w:eastAsia="pl-PL"/>
+        </w:rPr>
+        <w:fldChar w:fldCharType="begin"/>
+      </w:r>
+      <w:r>
+        <w:rPr>
+          <w:lang w:eastAsia="pl-PL"/>
+        </w:rPr>
+        <w:instrText xml:space="preserve"> REF _Ref175589096 \r \h </w:instrText>
+      </w:r>
+      <w:r>
+        <w:rPr>
+          <w:lang w:eastAsia="pl-PL"/>
+        </w:rPr>
+      </w:r>
+      <w:r>
+        <w:rPr>
+          <w:lang w:eastAsia="pl-PL"/>
+        </w:rPr>
+        <w:fldChar w:fldCharType="separate"/>
+      </w:r>
+      <w:r>
+        <w:rPr>
+          <w:lang w:eastAsia="pl-PL"/>
+        </w:rPr>
+        <w:t>[2]</w:t>
+      </w:r>
+      <w:r>
+        <w:rPr>
+          <w:lang w:eastAsia="pl-PL"/>
+        </w:rPr>
+        <w:fldChar w:fldCharType="end"/>
+      </w:r>
+      <w:r>
+        <w:rPr>
+          <w:lang w:eastAsia="pl-PL"/>
+        </w:rPr>
+        <w:t>.</w:t>
+      </w:r>
+      <w:r>
+        <w:rPr>
+          <w:lang w:eastAsia="pl-PL"/>
+        </w:rPr>
+        <w:t xml:space="preserve"> </w:t>
+      </w:r>
+      <w:r>
+        <w:rPr>
+          <w:lang w:eastAsia="pl-PL"/>
+        </w:rPr>
+        <w:t xml:space="preserve">Z dokumentacji wiele danych musimy odczytać ze schematów. </w:t>
+      </w:r>
+    </w:p>
+    <w:p>
+      <w:pPr>
+        <w:pStyle w:val="Legenda"/>
+      </w:pPr>
+      <w:r>
+        <w:drawing>
+          <wp:inline distT="0" distB="0" distL="0" distR="0" wp14:anchorId="634E7F82" wp14:editId="7E073887">
+            <wp:extent cx="5731510" cy="2272665"/>
+            <wp:effectExtent l="0" t="0" r="2540" b="0"/>
+            <wp:docPr id="377907282" name="Obraz 1" descr="Obraz zawierający tekst, zrzut ekranu, diagram, krąg&#10;&#10;Opis wygenerowany automatycznie"/>
+            <wp:cNvGraphicFramePr>
+              <a:graphicFrameLocks xmlns:a="http://schemas.openxmlformats.org/drawingml/2006/main" noChangeAspect="1"/>
+            </wp:cNvGraphicFramePr>
+            <a:graphic xmlns:a="http://schemas.openxmlformats.org/drawingml/2006/main">
+              <a:graphicData uri="http://schemas.openxmlformats.org/drawingml/2006/picture">
+                <pic:pic xmlns:pic="http://schemas.openxmlformats.org/drawingml/2006/picture">
+                  <pic:nvPicPr>
+                    <pic:cNvPr id="377907282" name="Obraz 1" descr="Obraz zawierający tekst, zrzut ekranu, diagram, krąg&#10;&#10;Opis wygenerowany automatycznie"/>
+                    <pic:cNvPicPr/>
+                  </pic:nvPicPr>
+                  <pic:blipFill>
+                    <a:blip r:embed="rId9"/>
+                    <a:stretch>
+                      <a:fillRect/>
+                    </a:stretch>
+                  </pic:blipFill>
+                  <pic:spPr>
+                    <a:xfrm>
+                      <a:off x="0" y="0"/>
+                      <a:ext cx="5731510" cy="2272665"/>
+                    </a:xfrm>
+                    <a:prstGeom prst="rect">
+                      <a:avLst/>
+                    </a:prstGeom>
+                  </pic:spPr>
+                </pic:pic>
+              </a:graphicData>
+            </a:graphic>
+          </wp:inline>
+        </w:drawing>
+      </w:r>
+      <w:r>
+        <w:t xml:space="preserve">Rys. </w:t>
+      </w:r>
+      <w:r>
+        <w:fldChar w:fldCharType="begin"/>
+      </w:r>
+      <w:r>
+        <w:instrText xml:space="preserve"> STYLEREF 1 \s </w:instrText>
+      </w:r>
+      <w:r>
+        <w:fldChar w:fldCharType="separate"/>
+      </w:r>
+      <w:r>
+        <w:rPr>
+          <w:noProof/>
+        </w:rPr>
+        <w:t>2</w:t>
+      </w:r>
+      <w:r>
+        <w:fldChar w:fldCharType="end"/>
+      </w:r>
+      <w:r>
+        <w:t>.</w:t>
+      </w:r>
+      <w:r>
+        <w:fldChar w:fldCharType="begin"/>
+      </w:r>
+      <w:r>
+        <w:instrText xml:space="preserve"> SEQ Rys. \* ARABIC \s 1 </w:instrText>
+      </w:r>
+      <w:r>
+        <w:fldChar w:fldCharType="separate"/>
+      </w:r>
+      <w:r>
+        <w:rPr>
+          <w:noProof/>
+        </w:rPr>
+        <w:t>1</w:t>
+      </w:r>
+      <w:r>
+        <w:fldChar w:fldCharType="end"/>
+      </w:r>
+      <w:r>
+        <w:t xml:space="preserve"> Schemat przedstawiający opis przewodów wyprowadzonych z silnika.</w:t>
+      </w:r>
+    </w:p>
+    <w:p>
+      <w:pPr>
+        <w:pStyle w:val="Domylny"/>
+        <w:rPr>
+          <w:lang w:eastAsia="pl-PL"/>
+        </w:rPr>
+      </w:pPr>
+      <w:r>
+        <w:rPr>
+          <w:lang w:eastAsia="pl-PL"/>
+        </w:rPr>
+        <w:t>Na Rys.2.1 producent zamieścił parę kluczowych informacji, takich jak fakt</w:t>
+      </w:r>
+      <w:r>
+        <w:rPr>
+          <w:lang w:eastAsia="pl-PL"/>
+        </w:rPr>
+        <w:t>, że s</w:t>
+      </w:r>
+      <w:r>
+        <w:rPr>
+          <w:lang w:eastAsia="pl-PL"/>
+        </w:rPr>
+        <w:t>ilnik poza zasilaniem, potrzebuje również</w:t>
+      </w:r>
+      <w:r>
+        <w:rPr>
+          <w:lang w:eastAsia="pl-PL"/>
+        </w:rPr>
+        <w:t xml:space="preserve"> sterowania</w:t>
+      </w:r>
+      <w:r>
+        <w:rPr>
+          <w:lang w:eastAsia="pl-PL"/>
+        </w:rPr>
+        <w:t xml:space="preserve"> </w:t>
+      </w:r>
+      <w:r>
+        <w:rPr>
+          <w:lang w:eastAsia="pl-PL"/>
+        </w:rPr>
+        <w:t xml:space="preserve">analogowym sygnałem napięcia (producent sugeruje dzielnik napięcia wykonany przy pomocy potencjometru), które przekłada się na </w:t>
+      </w:r>
+      <w:r>
+        <w:rPr>
+          <w:lang w:eastAsia="pl-PL"/>
+        </w:rPr>
+        <w:lastRenderedPageBreak/>
+        <w:t>prędkość obrotów. Jest również wyprowadzony przewód, którym poprzez podanie wysokiego lub niskiego stanu logicznego steruje się kierunkiem obrotów</w:t>
+      </w:r>
+      <w:r>
+        <w:rPr>
+          <w:lang w:eastAsia="pl-PL"/>
+        </w:rPr>
+        <w:t xml:space="preserve"> oraz przewód, który generuje sygnał impulsowy liniowo o częstotliwości liniowo zależnej od obrotów silnika</w:t>
+      </w:r>
+      <w:r>
+        <w:rPr>
+          <w:lang w:eastAsia="pl-PL"/>
+        </w:rPr>
+        <w:t>.</w:t>
+      </w:r>
+      <w:r>
+        <w:rPr>
+          <w:lang w:eastAsia="pl-PL"/>
+        </w:rPr>
+        <w:t xml:space="preserve"> Znajdują się tam wszystkie potrzebne parametry: </w:t>
+      </w:r>
+    </w:p>
+    <w:p>
+      <w:pPr>
+        <w:pStyle w:val="Domylny"/>
+        <w:numPr>
+          <w:ilvl w:val="0"/>
+          <w:numId w:val="9"/>
+        </w:numPr>
+        <w:rPr>
+          <w:lang w:eastAsia="pl-PL"/>
+        </w:rPr>
+      </w:pPr>
+      <w:r>
+        <w:rPr>
+          <w:lang w:eastAsia="pl-PL"/>
+        </w:rPr>
+        <w:t xml:space="preserve">zasilanie </w:t>
+      </w:r>
+      <w:r>
+        <w:rPr>
+          <w:b/>
+          <w:bCs/>
+          <w:lang w:eastAsia="pl-PL"/>
+        </w:rPr>
+        <w:t>24</w:t>
+      </w:r>
+      <w:r>
+        <w:rPr>
+          <w:b/>
+          <w:bCs/>
+          <w:lang w:eastAsia="pl-PL"/>
+        </w:rPr>
+        <w:t xml:space="preserve"> [</w:t>
+      </w:r>
+      <w:r>
+        <w:rPr>
+          <w:b/>
+          <w:bCs/>
+          <w:lang w:eastAsia="pl-PL"/>
+        </w:rPr>
+        <w:t>V</w:t>
+      </w:r>
+      <w:r>
+        <w:rPr>
+          <w:b/>
+          <w:bCs/>
+          <w:lang w:eastAsia="pl-PL"/>
+        </w:rPr>
+        <w:t>]</w:t>
+      </w:r>
+      <w:r>
+        <w:rPr>
+          <w:lang w:eastAsia="pl-PL"/>
+        </w:rPr>
+        <w:t xml:space="preserve"> napięcia stałego,</w:t>
+      </w:r>
+    </w:p>
+    <w:p>
+      <w:pPr>
+        <w:pStyle w:val="Domylny"/>
+        <w:numPr>
+          <w:ilvl w:val="0"/>
+          <w:numId w:val="9"/>
+        </w:numPr>
+        <w:rPr>
+          <w:lang w:eastAsia="pl-PL"/>
+        </w:rPr>
+      </w:pPr>
+      <w:r>
+        <w:rPr>
+          <w:lang w:eastAsia="pl-PL"/>
+        </w:rPr>
+        <w:t xml:space="preserve">zakres sygnału napięcia sterowania: </w:t>
+      </w:r>
+      <w:r>
+        <w:rPr>
+          <w:b/>
+          <w:bCs/>
+          <w:lang w:eastAsia="pl-PL"/>
+        </w:rPr>
+        <w:t>0-</w:t>
+      </w:r>
+      <w:r>
+        <w:rPr>
+          <w:b/>
+          <w:bCs/>
+          <w:lang w:eastAsia="pl-PL"/>
+        </w:rPr>
+        <w:t>4</w:t>
+      </w:r>
+      <w:r>
+        <w:rPr>
+          <w:b/>
+          <w:bCs/>
+          <w:lang w:eastAsia="pl-PL"/>
+        </w:rPr>
+        <w:t xml:space="preserve"> [V]</w:t>
+      </w:r>
+      <w:r>
+        <w:rPr>
+          <w:b/>
+          <w:bCs/>
+          <w:lang w:eastAsia="pl-PL"/>
+        </w:rPr>
+        <w:t>,</w:t>
+      </w:r>
+    </w:p>
+    <w:p>
+      <w:pPr>
+        <w:pStyle w:val="Domylny"/>
+        <w:numPr>
+          <w:ilvl w:val="0"/>
+          <w:numId w:val="9"/>
+        </w:numPr>
+        <w:rPr>
+          <w:lang w:eastAsia="pl-PL"/>
+        </w:rPr>
+      </w:pPr>
+      <w:r>
+        <w:rPr>
+          <w:lang w:eastAsia="pl-PL"/>
+        </w:rPr>
+        <w:t xml:space="preserve">maksymalna </w:t>
+      </w:r>
+      <w:r>
+        <w:rPr>
+          <w:lang w:eastAsia="pl-PL"/>
+        </w:rPr>
+        <w:t xml:space="preserve">prędkość obrotowa: </w:t>
+      </w:r>
+      <w:r>
+        <w:rPr>
+          <w:b/>
+          <w:bCs/>
+          <w:lang w:eastAsia="pl-PL"/>
+        </w:rPr>
+        <w:t>3650 RPM,</w:t>
+      </w:r>
+    </w:p>
+    <w:p>
+      <w:pPr>
+        <w:pStyle w:val="Domylny"/>
+        <w:numPr>
+          <w:ilvl w:val="0"/>
+          <w:numId w:val="9"/>
+        </w:numPr>
+        <w:rPr>
+          <w:lang w:eastAsia="pl-PL"/>
+        </w:rPr>
+      </w:pPr>
+      <w:r>
+        <w:rPr>
+          <w:lang w:eastAsia="pl-PL"/>
+        </w:rPr>
+        <w:t xml:space="preserve">generator sygnału: </w:t>
+      </w:r>
+      <w:r>
+        <w:rPr>
+          <w:b/>
+          <w:bCs/>
+          <w:lang w:eastAsia="pl-PL"/>
+        </w:rPr>
+        <w:t xml:space="preserve">36ppr </w:t>
+      </w:r>
+      <w:r>
+        <w:rPr>
+          <w:lang w:eastAsia="pl-PL"/>
+        </w:rPr>
+        <w:t>(</w:t>
+      </w:r>
+      <w:proofErr w:type="spellStart"/>
+      <w:r>
+        <w:rPr>
+          <w:lang w:eastAsia="pl-PL"/>
+        </w:rPr>
+        <w:t>pulses</w:t>
+      </w:r>
+      <w:proofErr w:type="spellEnd"/>
+      <w:r>
+        <w:rPr>
+          <w:lang w:eastAsia="pl-PL"/>
+        </w:rPr>
+        <w:t xml:space="preserve"> per </w:t>
+      </w:r>
+      <w:proofErr w:type="spellStart"/>
+      <w:r>
+        <w:rPr>
+          <w:lang w:eastAsia="pl-PL"/>
+        </w:rPr>
+        <w:t>revolution</w:t>
+      </w:r>
+      <w:proofErr w:type="spellEnd"/>
+      <w:r>
+        <w:rPr>
+          <w:lang w:eastAsia="pl-PL"/>
+        </w:rPr>
+        <w:t>)</w:t>
+      </w:r>
+      <w:r>
+        <w:rPr>
+          <w:b/>
+          <w:bCs/>
+          <w:lang w:eastAsia="pl-PL"/>
+        </w:rPr>
+        <w:t xml:space="preserve"> </w:t>
+      </w:r>
+      <w:r>
+        <w:rPr>
+          <w:lang w:eastAsia="pl-PL"/>
+        </w:rPr>
+        <w:t>oznacza ilość pulsów generowaną na o</w:t>
+      </w:r>
+      <w:r>
+        <w:rPr>
+          <w:lang w:eastAsia="pl-PL"/>
+        </w:rPr>
+        <w:t>brót</w:t>
+      </w:r>
+    </w:p>
+    <w:p>
+      <w:pPr>
+        <w:pStyle w:val="Domylny"/>
+        <w:keepNext/>
+      </w:pPr>
+      <w:r>
+        <w:drawing>
+          <wp:inline distT="0" distB="0" distL="0" distR="0" wp14:anchorId="2A098855" wp14:editId="6E2F72CE">
+            <wp:extent cx="5731510" cy="3021330"/>
+            <wp:effectExtent l="0" t="0" r="2540" b="7620"/>
+            <wp:docPr id="540161486" name="Obraz 1" descr="Obraz zawierający tekst, diagram, krąg, Rysunek techniczny&#10;&#10;Opis wygenerowany automatycznie"/>
+            <wp:cNvGraphicFramePr>
+              <a:graphicFrameLocks xmlns:a="http://schemas.openxmlformats.org/drawingml/2006/main" noChangeAspect="1"/>
+            </wp:cNvGraphicFramePr>
+            <a:graphic xmlns:a="http://schemas.openxmlformats.org/drawingml/2006/main">
+              <a:graphicData uri="http://schemas.openxmlformats.org/drawingml/2006/picture">
+                <pic:pic xmlns:pic="http://schemas.openxmlformats.org/drawingml/2006/picture">
+                  <pic:nvPicPr>
+                    <pic:cNvPr id="540161486" name="Obraz 1" descr="Obraz zawierający tekst, diagram, krąg, Rysunek techniczny&#10;&#10;Opis wygenerowany automatycznie"/>
+                    <pic:cNvPicPr/>
+                  </pic:nvPicPr>
+                  <pic:blipFill>
+                    <a:blip r:embed="rId10"/>
+                    <a:stretch>
+                      <a:fillRect/>
+                    </a:stretch>
+                  </pic:blipFill>
+                  <pic:spPr>
+                    <a:xfrm>
+                      <a:off x="0" y="0"/>
+                      <a:ext cx="5731510" cy="3021330"/>
+                    </a:xfrm>
+                    <a:prstGeom prst="rect">
+                      <a:avLst/>
+                    </a:prstGeom>
+                  </pic:spPr>
+                </pic:pic>
+              </a:graphicData>
+            </a:graphic>
+          </wp:inline>
+        </w:drawing>
+      </w:r>
+    </w:p>
+    <w:p>
+      <w:pPr>
+        <w:pStyle w:val="Legenda"/>
+      </w:pPr>
+      <w:r>
+        <w:t xml:space="preserve">Rys. </w:t>
+      </w:r>
+      <w:r>
+        <w:fldChar w:fldCharType="begin"/>
+      </w:r>
+      <w:r>
+        <w:instrText xml:space="preserve"> STYLEREF 1 \s </w:instrText>
+      </w:r>
+      <w:r>
+        <w:fldChar w:fldCharType="separate"/>
+      </w:r>
+      <w:r>
+        <w:rPr>
+          <w:noProof/>
+        </w:rPr>
+        <w:t>2</w:t>
+      </w:r>
+      <w:r>
+        <w:fldChar w:fldCharType="end"/>
+      </w:r>
+      <w:r>
+        <w:t>.</w:t>
+      </w:r>
+      <w:r>
+        <w:fldChar w:fldCharType="begin"/>
+      </w:r>
+      <w:r>
+        <w:instrText xml:space="preserve"> SEQ Rys. \* ARABIC \s 1 </w:instrText>
+      </w:r>
+      <w:r>
+        <w:fldChar w:fldCharType="separate"/>
+      </w:r>
+      <w:r>
+        <w:rPr>
+          <w:noProof/>
+        </w:rPr>
+        <w:t>2</w:t>
+      </w:r>
+      <w:r>
+        <w:fldChar w:fldCharType="end"/>
+      </w:r>
+      <w:r>
+        <w:rPr>
+          <w:noProof/>
+        </w:rPr>
+        <w:t xml:space="preserve"> Przykładowy </w:t>
+      </w:r>
+      <w:r>
+        <w:t>schemat podłączeń dla podstawowej kontroli prędkości</w:t>
+      </w:r>
+      <w:r>
+        <w:t>.</w:t>
+      </w:r>
+    </w:p>
+    <w:p>
+      <w:pPr>
+        <w:pStyle w:val="Domylny"/>
+      </w:pPr>
+      <w:r>
+        <w:t>W dokumentacji możemy znaleźć</w:t>
+      </w:r>
+      <w:r>
+        <w:t xml:space="preserve"> Rys. 2.2, </w:t>
+      </w:r>
+      <w:r>
+        <w:t xml:space="preserve">która jest przykładem podstawowego układu do kontroli pracy tego silnika, widzimy, że przewód odpowiadający za kierunek, nie może znajdować się w stanie wysokiej impedancji, dodatkowo wyliczmy sobie </w:t>
+      </w:r>
+      <w:r>
+        <w:t xml:space="preserve">jego </w:t>
+      </w:r>
+      <w:r>
+        <w:t>napięcie</w:t>
+      </w:r>
+      <w:r>
+        <w:t xml:space="preserve"> stanu wysokiego korzystając z równania na napięcie wyjściowe dzielnika napięciowego: </w:t>
+      </w:r>
+    </w:p>
+    <w:p>
+      <w:pPr>
+        <w:spacing w:after="160" w:line="259" w:lineRule="auto"/>
+        <w:rPr>
+          <w:rFonts w:ascii="Titillium" w:hAnsi="Titillium" w:cstheme="minorHAnsi"/>
+          <w:lang w:val="en-US"/>
+        </w:rPr>
+      </w:pPr>
+      <w:r>
+        <w:rPr>
+          <w:lang w:val="en-US"/>
+        </w:rPr>
         <w:br w:type="page"/>
       </w:r>
     </w:p>
+    <w:p>
+      <w:pPr>
+        <w:pStyle w:val="Domylny"/>
+        <w:jc w:val="center"/>
+      </w:pPr>
+      <m:oMathPara>
+        <m:oMath>
+          <m:sSub>
+            <m:sSubPr>
+              <m:ctrlPr>
+                <w:rPr>
+                  <w:rFonts w:ascii="Cambria Math" w:hAnsi="Cambria Math"/>
+                  <w:i/>
+                  <w:lang w:val="en-US"/>
+                </w:rPr>
+              </m:ctrlPr>
+            </m:sSubPr>
+            <m:e>
+              <m:r>
+                <w:rPr>
+                  <w:rFonts w:ascii="Cambria Math" w:hAnsi="Cambria Math"/>
+                  <w:lang w:val="en-US"/>
+                </w:rPr>
+                <m:t>V</m:t>
+              </m:r>
+            </m:e>
+            <m:sub>
+              <m:r>
+                <w:rPr>
+                  <w:rFonts w:ascii="Cambria Math" w:hAnsi="Cambria Math"/>
+                  <w:lang w:val="en-US"/>
+                </w:rPr>
+                <m:t>wy</m:t>
+              </m:r>
+              <m:r>
+                <w:rPr>
+                  <w:rFonts w:ascii="Cambria Math" w:hAnsi="Cambria Math"/>
+                </w:rPr>
+                <m:t xml:space="preserve"> </m:t>
+              </m:r>
+            </m:sub>
+          </m:sSub>
+          <m:r>
+            <w:rPr>
+              <w:rFonts w:ascii="Cambria Math" w:hAnsi="Cambria Math"/>
+            </w:rPr>
+            <m:t>=</m:t>
+          </m:r>
+          <m:sSub>
+            <m:sSubPr>
+              <m:ctrlPr>
+                <w:rPr>
+                  <w:rFonts w:ascii="Cambria Math" w:hAnsi="Cambria Math"/>
+                  <w:i/>
+                  <w:lang w:val="en-US"/>
+                </w:rPr>
+              </m:ctrlPr>
+            </m:sSubPr>
+            <m:e>
+              <m:r>
+                <w:rPr>
+                  <w:rFonts w:ascii="Cambria Math" w:hAnsi="Cambria Math"/>
+                  <w:lang w:val="en-US"/>
+                </w:rPr>
+                <m:t>V</m:t>
+              </m:r>
+            </m:e>
+            <m:sub>
+              <m:r>
+                <w:rPr>
+                  <w:rFonts w:ascii="Cambria Math" w:hAnsi="Cambria Math"/>
+                  <w:lang w:val="en-US"/>
+                </w:rPr>
+                <m:t>we</m:t>
+              </m:r>
+            </m:sub>
+          </m:sSub>
+          <m:f>
+            <m:fPr>
+              <m:ctrlPr>
+                <w:rPr>
+                  <w:rFonts w:ascii="Cambria Math" w:hAnsi="Cambria Math"/>
+                  <w:i/>
+                  <w:lang w:val="en-US"/>
+                </w:rPr>
+              </m:ctrlPr>
+            </m:fPr>
+            <m:num>
+              <m:sSub>
+                <m:sSubPr>
+                  <m:ctrlPr>
+                    <w:rPr>
+                      <w:rFonts w:ascii="Cambria Math" w:hAnsi="Cambria Math"/>
+                      <w:i/>
+                      <w:lang w:val="en-US"/>
+                    </w:rPr>
+                  </m:ctrlPr>
+                </m:sSubPr>
+                <m:e>
+                  <m:r>
+                    <w:rPr>
+                      <w:rFonts w:ascii="Cambria Math" w:hAnsi="Cambria Math"/>
+                      <w:lang w:val="en-US"/>
+                    </w:rPr>
+                    <m:t>R</m:t>
+                  </m:r>
+                </m:e>
+                <m:sub>
+                  <m:r>
+                    <w:rPr>
+                      <w:rFonts w:ascii="Cambria Math" w:hAnsi="Cambria Math"/>
+                    </w:rPr>
+                    <m:t>2</m:t>
+                  </m:r>
+                </m:sub>
+              </m:sSub>
+            </m:num>
+            <m:den>
+              <m:sSub>
+                <m:sSubPr>
+                  <m:ctrlPr>
+                    <w:rPr>
+                      <w:rFonts w:ascii="Cambria Math" w:hAnsi="Cambria Math"/>
+                      <w:i/>
+                      <w:lang w:val="en-US"/>
+                    </w:rPr>
+                  </m:ctrlPr>
+                </m:sSubPr>
+                <m:e>
+                  <m:r>
+                    <w:rPr>
+                      <w:rFonts w:ascii="Cambria Math" w:hAnsi="Cambria Math"/>
+                      <w:lang w:val="en-US"/>
+                    </w:rPr>
+                    <m:t>R</m:t>
+                  </m:r>
+                </m:e>
+                <m:sub>
+                  <m:r>
+                    <w:rPr>
+                      <w:rFonts w:ascii="Cambria Math" w:hAnsi="Cambria Math"/>
+                    </w:rPr>
+                    <m:t>1</m:t>
+                  </m:r>
+                </m:sub>
+              </m:sSub>
+              <m:r>
+                <w:rPr>
+                  <w:rFonts w:ascii="Cambria Math" w:hAnsi="Cambria Math"/>
+                </w:rPr>
+                <m:t xml:space="preserve"> + </m:t>
+              </m:r>
+              <m:sSub>
+                <m:sSubPr>
+                  <m:ctrlPr>
+                    <w:rPr>
+                      <w:rFonts w:ascii="Cambria Math" w:hAnsi="Cambria Math"/>
+                      <w:i/>
+                      <w:lang w:val="en-US"/>
+                    </w:rPr>
+                  </m:ctrlPr>
+                </m:sSubPr>
+                <m:e>
+                  <m:r>
+                    <w:rPr>
+                      <w:rFonts w:ascii="Cambria Math" w:hAnsi="Cambria Math"/>
+                      <w:lang w:val="en-US"/>
+                    </w:rPr>
+                    <m:t>R</m:t>
+                  </m:r>
+                </m:e>
+                <m:sub>
+                  <m:r>
+                    <w:rPr>
+                      <w:rFonts w:ascii="Cambria Math" w:hAnsi="Cambria Math"/>
+                    </w:rPr>
+                    <m:t>2</m:t>
+                  </m:r>
+                </m:sub>
+              </m:sSub>
+            </m:den>
+          </m:f>
+        </m:oMath>
+      </m:oMathPara>
+    </w:p>
+    <w:p>
+      <w:pPr>
+        <w:pStyle w:val="Domylny"/>
+        <w:jc w:val="right"/>
+      </w:pPr>
+      <w:r>
+        <w:t>(1)</w:t>
+      </w:r>
+    </w:p>
+    <w:p>
+      <w:pPr>
+        <w:pStyle w:val="Domylny"/>
+      </w:pPr>
+      <w:r>
+        <w:t>gdzie:</w:t>
+      </w:r>
+    </w:p>
+    <w:p>
+      <w:pPr>
+        <w:pStyle w:val="Domylny"/>
+        <w:numPr>
+          <w:ilvl w:val="0"/>
+          <w:numId w:val="10"/>
+        </w:numPr>
+      </w:pPr>
+      <m:oMath>
+        <m:sSub>
+          <m:sSubPr>
+            <m:ctrlPr>
+              <w:rPr>
+                <w:rFonts w:ascii="Cambria Math" w:hAnsi="Cambria Math"/>
+                <w:i/>
+                <w:lang w:val="en-US"/>
+              </w:rPr>
+            </m:ctrlPr>
+          </m:sSubPr>
+          <m:e>
+            <m:r>
+              <w:rPr>
+                <w:rFonts w:ascii="Cambria Math" w:hAnsi="Cambria Math"/>
+                <w:lang w:val="en-US"/>
+              </w:rPr>
+              <m:t>V</m:t>
+            </m:r>
+          </m:e>
+          <m:sub>
+            <m:r>
+              <w:rPr>
+                <w:rFonts w:ascii="Cambria Math" w:hAnsi="Cambria Math"/>
+                <w:lang w:val="en-US"/>
+              </w:rPr>
+              <m:t>we</m:t>
+            </m:r>
+          </m:sub>
+        </m:sSub>
+      </m:oMath>
+      <w:r>
+        <w:t xml:space="preserve"> </w:t>
+      </w:r>
+      <w:r>
+        <w:t>– napięcie wejściowe przyłożone do układu dzielnika napięciowego,</w:t>
+      </w:r>
+    </w:p>
+    <w:p>
+      <w:pPr>
+        <w:pStyle w:val="Domylny"/>
+        <w:numPr>
+          <w:ilvl w:val="0"/>
+          <w:numId w:val="10"/>
+        </w:numPr>
+      </w:pPr>
+      <w:r>
+        <w:t>​</w:t>
+      </w:r>
+      <m:oMath>
+        <m:sSub>
+          <m:sSubPr>
+            <m:ctrlPr>
+              <w:rPr>
+                <w:rFonts w:ascii="Cambria Math" w:hAnsi="Cambria Math"/>
+                <w:i/>
+                <w:lang w:val="en-US"/>
+              </w:rPr>
+            </m:ctrlPr>
+          </m:sSubPr>
+          <m:e>
+            <m:r>
+              <w:rPr>
+                <w:rFonts w:ascii="Cambria Math" w:hAnsi="Cambria Math"/>
+                <w:lang w:val="en-US"/>
+              </w:rPr>
+              <m:t>V</m:t>
+            </m:r>
+          </m:e>
+          <m:sub>
+            <m:r>
+              <w:rPr>
+                <w:rFonts w:ascii="Cambria Math" w:hAnsi="Cambria Math"/>
+                <w:lang w:val="en-US"/>
+              </w:rPr>
+              <m:t>wy</m:t>
+            </m:r>
+            <m:r>
+              <w:rPr>
+                <w:rFonts w:ascii="Cambria Math" w:hAnsi="Cambria Math"/>
+              </w:rPr>
+              <m:t xml:space="preserve"> </m:t>
+            </m:r>
+          </m:sub>
+        </m:sSub>
+      </m:oMath>
+      <w:r>
+        <w:t xml:space="preserve"> – napięcie wyjściowe pobierane z węzła pomiędzy rezystorami </w:t>
+      </w:r>
+      <m:oMath>
+        <m:sSub>
+          <m:sSubPr>
+            <m:ctrlPr>
+              <w:rPr>
+                <w:rFonts w:ascii="Cambria Math" w:hAnsi="Cambria Math"/>
+                <w:i/>
+                <w:lang w:val="en-US"/>
+              </w:rPr>
+            </m:ctrlPr>
+          </m:sSubPr>
+          <m:e>
+            <m:r>
+              <w:rPr>
+                <w:rFonts w:ascii="Cambria Math" w:hAnsi="Cambria Math"/>
+                <w:lang w:val="en-US"/>
+              </w:rPr>
+              <m:t>R</m:t>
+            </m:r>
+          </m:e>
+          <m:sub>
+            <m:r>
+              <w:rPr>
+                <w:rFonts w:ascii="Cambria Math" w:hAnsi="Cambria Math"/>
+              </w:rPr>
+              <m:t>1</m:t>
+            </m:r>
+          </m:sub>
+        </m:sSub>
+      </m:oMath>
+      <w:r>
+        <w:t xml:space="preserve"> i </w:t>
+      </w:r>
+      <m:oMath>
+        <m:sSub>
+          <m:sSubPr>
+            <m:ctrlPr>
+              <w:rPr>
+                <w:rFonts w:ascii="Cambria Math" w:hAnsi="Cambria Math"/>
+                <w:i/>
+                <w:lang w:val="en-US"/>
+              </w:rPr>
+            </m:ctrlPr>
+          </m:sSubPr>
+          <m:e>
+            <m:r>
+              <w:rPr>
+                <w:rFonts w:ascii="Cambria Math" w:hAnsi="Cambria Math"/>
+                <w:lang w:val="en-US"/>
+              </w:rPr>
+              <m:t>R</m:t>
+            </m:r>
+          </m:e>
+          <m:sub>
+            <m:r>
+              <w:rPr>
+                <w:rFonts w:ascii="Cambria Math" w:hAnsi="Cambria Math"/>
+              </w:rPr>
+              <m:t>2</m:t>
+            </m:r>
+          </m:sub>
+        </m:sSub>
+      </m:oMath>
+    </w:p>
+    <w:p>
+      <w:pPr>
+        <w:pStyle w:val="Domylny"/>
+        <w:numPr>
+          <w:ilvl w:val="0"/>
+          <w:numId w:val="10"/>
+        </w:numPr>
+      </w:pPr>
+      <m:oMath>
+        <m:sSub>
+          <m:sSubPr>
+            <m:ctrlPr>
+              <w:rPr>
+                <w:rFonts w:ascii="Cambria Math" w:hAnsi="Cambria Math"/>
+                <w:i/>
+                <w:lang w:val="en-US"/>
+              </w:rPr>
+            </m:ctrlPr>
+          </m:sSubPr>
+          <m:e>
+            <m:r>
+              <w:rPr>
+                <w:rFonts w:ascii="Cambria Math" w:hAnsi="Cambria Math"/>
+                <w:lang w:val="en-US"/>
+              </w:rPr>
+              <m:t>R</m:t>
+            </m:r>
+          </m:e>
+          <m:sub>
+            <m:r>
+              <w:rPr>
+                <w:rFonts w:ascii="Cambria Math" w:hAnsi="Cambria Math"/>
+              </w:rPr>
+              <m:t>1</m:t>
+            </m:r>
+          </m:sub>
+        </m:sSub>
+      </m:oMath>
+      <w:r>
+        <w:t>​ – rezystor znajdujący się pomiędzy napięciem wejściowym a wyjściem,</w:t>
+      </w:r>
+    </w:p>
+    <w:p>
+      <w:pPr>
+        <w:pStyle w:val="Domylny"/>
+        <w:numPr>
+          <w:ilvl w:val="0"/>
+          <w:numId w:val="10"/>
+        </w:numPr>
+      </w:pPr>
+      <m:oMath>
+        <m:sSub>
+          <m:sSubPr>
+            <m:ctrlPr>
+              <w:rPr>
+                <w:rFonts w:ascii="Cambria Math" w:hAnsi="Cambria Math"/>
+                <w:i/>
+                <w:lang w:val="en-US"/>
+              </w:rPr>
+            </m:ctrlPr>
+          </m:sSubPr>
+          <m:e>
+            <m:r>
+              <w:rPr>
+                <w:rFonts w:ascii="Cambria Math" w:hAnsi="Cambria Math"/>
+                <w:lang w:val="en-US"/>
+              </w:rPr>
+              <m:t>R</m:t>
+            </m:r>
+          </m:e>
+          <m:sub>
+            <m:r>
+              <w:rPr>
+                <w:rFonts w:ascii="Cambria Math" w:hAnsi="Cambria Math"/>
+              </w:rPr>
+              <m:t>2</m:t>
+            </m:r>
+          </m:sub>
+        </m:sSub>
+      </m:oMath>
+      <w:r>
+        <w:t>​ – rezystor znajdujący się pomiędzy wyjściem a masą (punkt odniesienia).</w:t>
+      </w:r>
+    </w:p>
+    <w:p>
+      <w:pPr>
+        <w:pStyle w:val="Domylny"/>
+      </w:pPr>
+      <w:r>
+        <w:t xml:space="preserve">Podstawiając do równania: </w:t>
+      </w:r>
+    </w:p>
+    <w:p>
+      <w:pPr>
+        <w:pStyle w:val="Domylny"/>
+      </w:pPr>
+      <m:oMathPara>
+        <m:oMath>
+          <m:sSub>
+            <m:sSubPr>
+              <m:ctrlPr>
+                <w:rPr>
+                  <w:rFonts w:ascii="Cambria Math" w:hAnsi="Cambria Math"/>
+                  <w:i/>
+                </w:rPr>
+              </m:ctrlPr>
+            </m:sSubPr>
+            <m:e>
+              <m:r>
+                <w:rPr>
+                  <w:rFonts w:ascii="Cambria Math" w:hAnsi="Cambria Math"/>
+                </w:rPr>
+                <m:t>V</m:t>
+              </m:r>
+            </m:e>
+            <m:sub>
+              <m:r>
+                <w:rPr>
+                  <w:rFonts w:ascii="Cambria Math" w:hAnsi="Cambria Math"/>
+                </w:rPr>
+                <m:t>wy</m:t>
+              </m:r>
+            </m:sub>
+          </m:sSub>
+          <m:r>
+            <w:rPr>
+              <w:rFonts w:ascii="Cambria Math" w:hAnsi="Cambria Math"/>
+            </w:rPr>
+            <m:t>=24</m:t>
+          </m:r>
+          <m:r>
+            <w:rPr>
+              <w:rFonts w:ascii="Cambria Math" w:hAnsi="Cambria Math"/>
+            </w:rPr>
+            <m:t>V×</m:t>
+          </m:r>
+          <m:f>
+            <m:fPr>
+              <m:ctrlPr>
+                <w:rPr>
+                  <w:rFonts w:ascii="Cambria Math" w:hAnsi="Cambria Math"/>
+                  <w:i/>
+                </w:rPr>
+              </m:ctrlPr>
+            </m:fPr>
+            <m:num>
+              <m:r>
+                <w:rPr>
+                  <w:rFonts w:ascii="Cambria Math" w:hAnsi="Cambria Math"/>
+                </w:rPr>
+                <m:t>2</m:t>
+              </m:r>
+              <m:r>
+                <w:rPr>
+                  <w:rFonts w:ascii="Cambria Math" w:hAnsi="Cambria Math"/>
+                </w:rPr>
+                <m:t>,2</m:t>
+              </m:r>
+              <m:r>
+                <w:rPr>
+                  <w:rFonts w:ascii="Cambria Math" w:hAnsi="Cambria Math"/>
+                </w:rPr>
+                <m:t>kΩ</m:t>
+              </m:r>
+            </m:num>
+            <m:den>
+              <m:r>
+                <w:rPr>
+                  <w:rFonts w:ascii="Cambria Math" w:hAnsi="Cambria Math"/>
+                </w:rPr>
+                <m:t>8,2</m:t>
+              </m:r>
+              <m:r>
+                <w:rPr>
+                  <w:rFonts w:ascii="Cambria Math" w:hAnsi="Cambria Math"/>
+                </w:rPr>
+                <m:t>kΩ</m:t>
+              </m:r>
+              <m:r>
+                <w:rPr>
+                  <w:rFonts w:ascii="Cambria Math" w:hAnsi="Cambria Math"/>
+                </w:rPr>
+                <m:t>+2,2</m:t>
+              </m:r>
+              <m:r>
+                <w:rPr>
+                  <w:rFonts w:ascii="Cambria Math" w:hAnsi="Cambria Math"/>
+                </w:rPr>
+                <m:t>kΩ</m:t>
+              </m:r>
+            </m:den>
+          </m:f>
+          <m:r>
+            <w:rPr>
+              <w:rFonts w:ascii="Cambria Math" w:hAnsi="Cambria Math"/>
+            </w:rPr>
+            <m:t>​</m:t>
+          </m:r>
+        </m:oMath>
+      </m:oMathPara>
+    </w:p>
+    <w:p>
+      <w:pPr>
+        <w:pStyle w:val="Domylny"/>
+      </w:pPr>
+      <m:oMathPara>
+        <m:oMath>
+          <m:sSub>
+            <m:sSubPr>
+              <m:ctrlPr>
+                <w:rPr>
+                  <w:rFonts w:ascii="Cambria Math" w:hAnsi="Cambria Math"/>
+                  <w:i/>
+                </w:rPr>
+              </m:ctrlPr>
+            </m:sSubPr>
+            <m:e>
+              <m:r>
+                <w:rPr>
+                  <w:rFonts w:ascii="Cambria Math" w:hAnsi="Cambria Math"/>
+                </w:rPr>
+                <m:t>V</m:t>
+              </m:r>
+            </m:e>
+            <m:sub>
+              <m:r>
+                <w:rPr>
+                  <w:rFonts w:ascii="Cambria Math" w:hAnsi="Cambria Math"/>
+                </w:rPr>
+                <m:t>wy</m:t>
+              </m:r>
+            </m:sub>
+          </m:sSub>
+          <m:r>
+            <w:rPr>
+              <w:rFonts w:ascii="Cambria Math" w:hAnsi="Cambria Math"/>
+            </w:rPr>
+            <m:t>=5,0</m:t>
+          </m:r>
+          <m:r>
+            <w:rPr>
+              <w:rFonts w:ascii="Cambria Math" w:hAnsi="Cambria Math"/>
+            </w:rPr>
+            <m:t>8</m:t>
+          </m:r>
+          <m:r>
+            <w:rPr>
+              <w:rFonts w:ascii="Cambria Math" w:hAnsi="Cambria Math"/>
+            </w:rPr>
+            <m:t>V</m:t>
+          </m:r>
+        </m:oMath>
+      </m:oMathPara>
+    </w:p>
     <w:p/>
+    <w:p>
+      <w:pPr>
+        <w:pStyle w:val="Domylny"/>
+        <w:rPr>
+          <w:b/>
+          <w:bCs/>
+        </w:rPr>
+      </w:pPr>
+      <w:r>
+        <w:t xml:space="preserve">Można zauważyć, że dzielnik napięcia z potencjometrem użytym do sterowania napięcia działa na tych samych wartościach, dla pewności więc autor założył, że jego sterownik będzie w stanie zapewnić napięcie sterujące </w:t>
+      </w:r>
+      <w:r>
+        <w:rPr>
+          <w:b/>
+          <w:bCs/>
+        </w:rPr>
+        <w:t>w zakresie 0-5 [V]</w:t>
+      </w:r>
+      <w:r>
+        <w:rPr>
+          <w:b/>
+          <w:bCs/>
+        </w:rPr>
+        <w:t>.</w:t>
+      </w:r>
+    </w:p>
+    <w:p>
+      <w:pPr>
+        <w:pStyle w:val="Domylny"/>
+      </w:pPr>
+      <w:r>
+        <w:t>Ponadto nie jest sprecyzowane napięcie impulsów generowanych na wyjściu silnika, więc w fazie projektowania warto uwzględnić, że może być to zarówno 24 [V] jak i 5 [V].</w:t>
+      </w:r>
+    </w:p>
+    <w:p>
+      <w:pPr>
+        <w:pStyle w:val="Domylny"/>
+      </w:pPr>
+      <w:r>
+        <w:t>Silnik w laboratorium ma dostarczone zewnętrzne zasilanie o wartości 24 [V], jego wszystkie przewody są poprowadzone kablem, który jest zakończony wtykiem DB15</w:t>
+      </w:r>
+      <w:r>
+        <w:t>.</w:t>
+      </w:r>
+    </w:p>
+    <w:p>
+      <w:pPr>
+        <w:pStyle w:val="Domylny"/>
+        <w:keepNext/>
+      </w:pPr>
+      <w:r>
+        <w:lastRenderedPageBreak/>
+        <w:drawing>
+          <wp:inline distT="0" distB="0" distL="0" distR="0" wp14:anchorId="0BCF9681" wp14:editId="55AE88D2">
+            <wp:extent cx="5200650" cy="1805765"/>
+            <wp:effectExtent l="0" t="0" r="0" b="4445"/>
+            <wp:docPr id="1922363087" name="Obraz 1" descr="Obraz zawierający diagram, Czcionka, linia, tekst&#10;&#10;Opis wygenerowany automatycznie"/>
+            <wp:cNvGraphicFramePr>
+              <a:graphicFrameLocks xmlns:a="http://schemas.openxmlformats.org/drawingml/2006/main" noChangeAspect="1"/>
+            </wp:cNvGraphicFramePr>
+            <a:graphic xmlns:a="http://schemas.openxmlformats.org/drawingml/2006/main">
+              <a:graphicData uri="http://schemas.openxmlformats.org/drawingml/2006/picture">
+                <pic:pic xmlns:pic="http://schemas.openxmlformats.org/drawingml/2006/picture">
+                  <pic:nvPicPr>
+                    <pic:cNvPr id="1922363087" name="Obraz 1" descr="Obraz zawierający diagram, Czcionka, linia, tekst&#10;&#10;Opis wygenerowany automatycznie"/>
+                    <pic:cNvPicPr/>
+                  </pic:nvPicPr>
+                  <pic:blipFill>
+                    <a:blip r:embed="rId11"/>
+                    <a:stretch>
+                      <a:fillRect/>
+                    </a:stretch>
+                  </pic:blipFill>
+                  <pic:spPr>
+                    <a:xfrm>
+                      <a:off x="0" y="0"/>
+                      <a:ext cx="5202678" cy="1806469"/>
+                    </a:xfrm>
+                    <a:prstGeom prst="rect">
+                      <a:avLst/>
+                    </a:prstGeom>
+                  </pic:spPr>
+                </pic:pic>
+              </a:graphicData>
+            </a:graphic>
+          </wp:inline>
+        </w:drawing>
+      </w:r>
+    </w:p>
+    <w:p>
+      <w:pPr>
+        <w:pStyle w:val="Legenda"/>
+      </w:pPr>
+      <w:r>
+        <w:t xml:space="preserve">Rys. </w:t>
+      </w:r>
+      <w:r>
+        <w:fldChar w:fldCharType="begin"/>
+      </w:r>
+      <w:r>
+        <w:instrText xml:space="preserve"> STYLEREF 1 \s </w:instrText>
+      </w:r>
+      <w:r>
+        <w:fldChar w:fldCharType="separate"/>
+      </w:r>
+      <w:r>
+        <w:rPr>
+          <w:noProof/>
+        </w:rPr>
+        <w:t>2</w:t>
+      </w:r>
+      <w:r>
+        <w:fldChar w:fldCharType="end"/>
+      </w:r>
+      <w:r>
+        <w:t>.</w:t>
+      </w:r>
+      <w:r>
+        <w:fldChar w:fldCharType="begin"/>
+      </w:r>
+      <w:r>
+        <w:instrText xml:space="preserve"> SEQ Rys. \* ARABIC \s 1 </w:instrText>
+      </w:r>
+      <w:r>
+        <w:fldChar w:fldCharType="separate"/>
+      </w:r>
+      <w:r>
+        <w:rPr>
+          <w:noProof/>
+        </w:rPr>
+        <w:t>3</w:t>
+      </w:r>
+      <w:r>
+        <w:fldChar w:fldCharType="end"/>
+      </w:r>
+      <w:r>
+        <w:t xml:space="preserve"> Przedstawienie numeracji </w:t>
+      </w:r>
+      <w:proofErr w:type="spellStart"/>
+      <w:r>
+        <w:t>pinów</w:t>
+      </w:r>
+      <w:proofErr w:type="spellEnd"/>
+      <w:r>
+        <w:t xml:space="preserve"> złącza DB15</w:t>
+      </w:r>
+      <w:r>
+        <w:t xml:space="preserve"> </w:t>
+      </w:r>
+      <w:r>
+        <w:fldChar w:fldCharType="begin"/>
+      </w:r>
+      <w:r>
+        <w:instrText xml:space="preserve"> REF _Ref175599130 \r \h </w:instrText>
+      </w:r>
+      <w:r>
+        <w:fldChar w:fldCharType="separate"/>
+      </w:r>
+      <w:r>
+        <w:t>[3]</w:t>
+      </w:r>
+      <w:r>
+        <w:fldChar w:fldCharType="end"/>
+      </w:r>
+      <w:r>
+        <w:t>.</w:t>
+      </w:r>
+    </w:p>
+    <w:p>
+      <w:pPr>
+        <w:pStyle w:val="Domylny"/>
+      </w:pPr>
+      <w:r>
+        <w:t xml:space="preserve">Zakładając numeracje </w:t>
+      </w:r>
+      <w:proofErr w:type="spellStart"/>
+      <w:r>
+        <w:t>pinów</w:t>
+      </w:r>
+      <w:proofErr w:type="spellEnd"/>
+      <w:r>
+        <w:t xml:space="preserve"> w danym </w:t>
+      </w:r>
+      <w:proofErr w:type="spellStart"/>
+      <w:r>
+        <w:t>złaczu</w:t>
+      </w:r>
+      <w:proofErr w:type="spellEnd"/>
+      <w:r>
+        <w:t xml:space="preserve">, tak jak na Rys. 2.3, wybrane </w:t>
+      </w:r>
+      <w:r>
+        <w:t>piny mają podpięte następujące przewody silnika:</w:t>
+      </w:r>
+    </w:p>
+    <w:p>
+      <w:pPr>
+        <w:pStyle w:val="Domylny"/>
+        <w:numPr>
+          <w:ilvl w:val="0"/>
+          <w:numId w:val="11"/>
+        </w:numPr>
+      </w:pPr>
+      <w:r>
+        <w:rPr>
+          <w:b/>
+          <w:bCs/>
+        </w:rPr>
+        <w:t xml:space="preserve">13 </w:t>
+      </w:r>
+      <w:r>
+        <w:t>– zasilanie 24 [V]</w:t>
+      </w:r>
+    </w:p>
+    <w:p>
+      <w:pPr>
+        <w:pStyle w:val="Domylny"/>
+        <w:numPr>
+          <w:ilvl w:val="0"/>
+          <w:numId w:val="11"/>
+        </w:numPr>
+      </w:pPr>
+      <w:r>
+        <w:rPr>
+          <w:b/>
+          <w:bCs/>
+        </w:rPr>
+        <w:t xml:space="preserve">12 </w:t>
+      </w:r>
+      <w:r>
+        <w:t>– masa</w:t>
+      </w:r>
+    </w:p>
+    <w:p>
+      <w:pPr>
+        <w:pStyle w:val="Domylny"/>
+        <w:numPr>
+          <w:ilvl w:val="0"/>
+          <w:numId w:val="11"/>
+        </w:numPr>
+      </w:pPr>
+      <w:r>
+        <w:rPr>
+          <w:b/>
+          <w:bCs/>
+        </w:rPr>
+        <w:t xml:space="preserve">9 </w:t>
+      </w:r>
+      <w:r>
+        <w:t>– sterowanie prędkością obrotową silnika</w:t>
+      </w:r>
+    </w:p>
+    <w:p>
+      <w:pPr>
+        <w:pStyle w:val="Domylny"/>
+        <w:numPr>
+          <w:ilvl w:val="0"/>
+          <w:numId w:val="11"/>
+        </w:numPr>
+      </w:pPr>
+      <w:r>
+        <w:rPr>
+          <w:b/>
+          <w:bCs/>
+        </w:rPr>
+        <w:t xml:space="preserve">14 </w:t>
+      </w:r>
+      <w:r>
+        <w:t>– odczyt prędkości obrotowej silnika</w:t>
+      </w:r>
+    </w:p>
+    <w:p>
+      <w:pPr>
+        <w:pStyle w:val="Domylny"/>
+        <w:numPr>
+          <w:ilvl w:val="0"/>
+          <w:numId w:val="11"/>
+        </w:numPr>
+      </w:pPr>
+      <w:r>
+        <w:rPr>
+          <w:b/>
+          <w:bCs/>
+        </w:rPr>
+        <w:t xml:space="preserve">1 </w:t>
+      </w:r>
+      <w:r>
+        <w:t>– sterowanie kierunkiem pracy silnika</w:t>
+      </w:r>
+    </w:p>
+    <w:p>
+      <w:pPr>
+        <w:pStyle w:val="Domylny"/>
+      </w:pPr>
+    </w:p>
+    <w:p>
+      <w:pPr>
+        <w:pStyle w:val="Domylny"/>
+      </w:pPr>
+    </w:p>
+    <w:p>
+      <w:pPr>
+        <w:pStyle w:val="Domylny"/>
+      </w:pPr>
+      <w:r>
+        <w:br w:type="page"/>
+      </w:r>
+    </w:p>
+    <w:p>
+      <w:pPr>
+        <w:pStyle w:val="Nagwek1"/>
+      </w:pPr>
+      <w:bookmarkStart w:id="4" w:name="_Toc175586377"/>
+      <w:r>
+        <w:lastRenderedPageBreak/>
+        <w:t>Projekt</w:t>
+      </w:r>
+      <w:bookmarkEnd w:id="4"/>
+      <w:r>
+        <w:t xml:space="preserve"> </w:t>
+      </w:r>
+    </w:p>
+    <w:p>
+      <w:pPr>
+        <w:keepNext/>
+        <w:spacing w:after="160" w:line="259" w:lineRule="auto"/>
+      </w:pPr>
+      <w:r>
+        <w:drawing>
+          <wp:inline distT="0" distB="0" distL="0" distR="0" wp14:anchorId="655ADD06" wp14:editId="1D407274">
+            <wp:extent cx="5731510" cy="1786890"/>
+            <wp:effectExtent l="0" t="0" r="2540" b="3810"/>
+            <wp:docPr id="699616951" name="Obraz 1" descr="Obraz zawierający zrzut ekranu, tekst, oprogramowanie, Oprogramowanie multimedialne&#10;&#10;Opis wygenerowany automatycznie"/>
+            <wp:cNvGraphicFramePr>
+              <a:graphicFrameLocks xmlns:a="http://schemas.openxmlformats.org/drawingml/2006/main" noChangeAspect="1"/>
+            </wp:cNvGraphicFramePr>
+            <a:graphic xmlns:a="http://schemas.openxmlformats.org/drawingml/2006/main">
+              <a:graphicData uri="http://schemas.openxmlformats.org/drawingml/2006/picture">
+                <pic:pic xmlns:pic="http://schemas.openxmlformats.org/drawingml/2006/picture">
+                  <pic:nvPicPr>
+                    <pic:cNvPr id="699616951" name="Obraz 1" descr="Obraz zawierający zrzut ekranu, tekst, oprogramowanie, Oprogramowanie multimedialne&#10;&#10;Opis wygenerowany automatycznie"/>
+                    <pic:cNvPicPr/>
+                  </pic:nvPicPr>
+                  <pic:blipFill>
+                    <a:blip r:embed="rId12"/>
+                    <a:stretch>
+                      <a:fillRect/>
+                    </a:stretch>
+                  </pic:blipFill>
+                  <pic:spPr>
+                    <a:xfrm>
+                      <a:off x="0" y="0"/>
+                      <a:ext cx="5731510" cy="1786890"/>
+                    </a:xfrm>
+                    <a:prstGeom prst="rect">
+                      <a:avLst/>
+                    </a:prstGeom>
+                  </pic:spPr>
+                </pic:pic>
+              </a:graphicData>
+            </a:graphic>
+          </wp:inline>
+        </w:drawing>
+      </w:r>
+    </w:p>
+    <w:p>
+      <w:r>
+        <w:t xml:space="preserve">Rysunek </w:t>
+      </w:r>
+      <w:r>
+        <w:fldChar w:fldCharType="begin"/>
+      </w:r>
+      <w:r>
+        <w:instrText xml:space="preserve"> SEQ Rysunek \* ARABIC </w:instrText>
+      </w:r>
+      <w:r>
+        <w:fldChar w:fldCharType="separate"/>
+      </w:r>
+      <w:r>
+        <w:rPr>
+          <w:noProof/>
+        </w:rPr>
+        <w:t>1</w:t>
+      </w:r>
+      <w:r>
+        <w:fldChar w:fldCharType="end"/>
+      </w:r>
+      <w:r>
+        <w:t>: Wiadomości wyświetlone na konsoli</w:t>
+      </w:r>
+    </w:p>
+    <w:p>
+      <w:pPr>
+        <w:spacing w:after="160" w:line="259" w:lineRule="auto"/>
+      </w:pPr>
+      <w:r>
+        <w:br w:type="page"/>
+      </w:r>
+    </w:p>
+    <w:p>
+      <w:pPr>
+        <w:pStyle w:val="Tytu"/>
+        <w:rPr>
+          <w:rFonts w:ascii="Titillium" w:hAnsi="Titillium"/>
+          <w:b/>
+          <w:bCs/>
+          <w:sz w:val="32"/>
+          <w:szCs w:val="32"/>
+        </w:rPr>
+      </w:pPr>
+      <w:r>
+        <w:rPr>
+          <w:rFonts w:ascii="Titillium" w:hAnsi="Titillium"/>
+          <w:b/>
+          <w:bCs/>
+          <w:sz w:val="32"/>
+          <w:szCs w:val="32"/>
+        </w:rPr>
+        <w:lastRenderedPageBreak/>
+        <w:t>BIBLIOGRAFIA</w:t>
+      </w:r>
+    </w:p>
+    <w:p/>
+    <w:p/>
+    <w:p>
+      <w:pPr>
+        <w:pStyle w:val="Domylny"/>
+        <w:numPr>
+          <w:ilvl w:val="0"/>
+          <w:numId w:val="8"/>
+        </w:numPr>
+      </w:pPr>
+      <w:bookmarkStart w:id="5" w:name="_Ref175588254"/>
+      <w:r>
+        <w:t xml:space="preserve">T. Kaczmarek, </w:t>
+      </w:r>
+      <w:r>
+        <w:rPr>
+          <w:i/>
+          <w:iCs/>
+        </w:rPr>
+        <w:t xml:space="preserve">Silniki elektryczne </w:t>
+      </w:r>
+      <w:proofErr w:type="spellStart"/>
+      <w:r>
+        <w:rPr>
+          <w:i/>
+          <w:iCs/>
+        </w:rPr>
+        <w:t>bezszczotkowe</w:t>
+      </w:r>
+      <w:proofErr w:type="spellEnd"/>
+      <w:r>
+        <w:rPr>
+          <w:i/>
+          <w:iCs/>
+        </w:rPr>
+        <w:t xml:space="preserve"> BLDC: </w:t>
+      </w:r>
+      <w:r>
+        <w:rPr>
+          <w:rStyle w:val="Uwydatnienie"/>
+          <w:rFonts w:eastAsiaTheme="majorEastAsia"/>
+        </w:rPr>
+        <w:t>Teoria</w:t>
+      </w:r>
+      <w:r>
+        <w:rPr>
+          <w:i/>
+          <w:iCs/>
+        </w:rPr>
+        <w:t xml:space="preserve"> i Zastosowania</w:t>
+      </w:r>
+      <w:r>
+        <w:t>, Wydawnictwo Naukowe PWN, Warszawa, 2018.</w:t>
+      </w:r>
+      <w:bookmarkEnd w:id="5"/>
+    </w:p>
+    <w:p>
+      <w:pPr>
+        <w:pStyle w:val="Domylny"/>
+        <w:numPr>
+          <w:ilvl w:val="0"/>
+          <w:numId w:val="8"/>
+        </w:numPr>
+      </w:pPr>
+      <w:bookmarkStart w:id="6" w:name="_Ref175589096"/>
+      <w:proofErr w:type="spellStart"/>
+      <w:r>
+        <w:t>Mc</w:t>
+      </w:r>
+      <w:r>
+        <w:t>l</w:t>
+      </w:r>
+      <w:r>
+        <w:t>ennan</w:t>
+      </w:r>
+      <w:proofErr w:type="spellEnd"/>
+      <w:r>
+        <w:t xml:space="preserve">, </w:t>
+      </w:r>
+      <w:r>
+        <w:t xml:space="preserve">specyfikacja techniczna: </w:t>
+      </w:r>
+      <w:r>
+        <w:rPr>
+          <w:i/>
+          <w:iCs/>
+        </w:rPr>
+        <w:t>bldc58-50l-50-watt-datasheet</w:t>
+      </w:r>
+      <w:r>
+        <w:t>, dostępn</w:t>
+      </w:r>
+      <w:r>
+        <w:t>a</w:t>
+      </w:r>
+      <w:r>
+        <w:t xml:space="preserve"> na stronie: </w:t>
+      </w:r>
+      <w:hyperlink r:id="rId13" w:history="1">
+        <w:r>
+          <w:rPr>
+            <w:rStyle w:val="Hipercze"/>
+          </w:rPr>
+          <w:t>https://www.mclennan.co.uk/product/bldc58-50l-50-watt</w:t>
+        </w:r>
+      </w:hyperlink>
+      <w:bookmarkEnd w:id="6"/>
+    </w:p>
+    <w:p>
+      <w:pPr>
+        <w:pStyle w:val="Domylny"/>
+        <w:numPr>
+          <w:ilvl w:val="0"/>
+          <w:numId w:val="8"/>
+        </w:numPr>
+        <w:jc w:val="left"/>
+      </w:pPr>
+      <w:bookmarkStart w:id="7" w:name="_Ref175599130"/>
+      <w:proofErr w:type="spellStart"/>
+      <w:r>
+        <w:t>Lesker</w:t>
+      </w:r>
+      <w:proofErr w:type="spellEnd"/>
+      <w:r>
+        <w:t xml:space="preserve">, opis złącza DB15 ze strony: </w:t>
+      </w:r>
+      <w:hyperlink r:id="rId14" w:history="1">
+        <w:r>
+          <w:rPr>
+            <w:rStyle w:val="Hipercze"/>
+          </w:rPr>
+          <w:t>https://www.lesker.com/newweb/process_instruments/pdf/kjlc-datasheet-alicat-15-pin.pdf</w:t>
+        </w:r>
+      </w:hyperlink>
+      <w:bookmarkEnd w:id="7"/>
+    </w:p>
+    <w:p>
+      <w:pPr>
+        <w:pStyle w:val="Domylny"/>
+        <w:numPr>
+          <w:ilvl w:val="0"/>
+          <w:numId w:val="8"/>
+        </w:numPr>
+        <w:jc w:val="left"/>
+      </w:pPr>
+    </w:p>
     <w:sectPr>
-      <w:headerReference w:type="default" r:id="rId7"/>
-      <w:footerReference w:type="default" r:id="rId8"/>
+      <w:headerReference w:type="default" r:id="rId15"/>
+      <w:footerReference w:type="default" r:id="rId16"/>
+      <w:endnotePr>
+        <w:numFmt w:val="decimal"/>
+      </w:endnotePr>
       <w:pgSz w:w="11906" w:h="16838"/>
       <w:pgMar w:top="1440" w:right="1440" w:bottom="1440" w:left="1440" w:header="708" w:footer="708" w:gutter="0"/>
       <w:cols w:space="708"/>
       <w:titlePg/>
       <w:docGrid w:linePitch="360"/>
+      <w15:footnoteColumns w:val="1"/>
     </w:sectPr>
   </w:body>
 </w:document>
@@ -468,6 +3258,8 @@
         <w:separator/>
       </w:r>
     </w:p>
+    <w:p/>
+    <w:p/>
   </w:endnote>
   <w:endnote w:type="continuationSeparator" w:id="0">
     <w:p>
@@ -478,6 +3270,8 @@
         <w:continuationSeparator/>
       </w:r>
     </w:p>
+    <w:p/>
+    <w:p/>
   </w:endnote>
 </w:endnotes>
 </file>
@@ -521,6 +3315,8 @@
       <w:pStyle w:val="Stopka"/>
     </w:pPr>
   </w:p>
+  <w:p/>
+  <w:p/>
 </w:ftr>
 </file>
 
@@ -535,6 +3331,8 @@
         <w:separator/>
       </w:r>
     </w:p>
+    <w:p/>
+    <w:p/>
   </w:footnote>
   <w:footnote w:type="continuationSeparator" w:id="0">
     <w:p>
@@ -545,6 +3343,8 @@
         <w:continuationSeparator/>
       </w:r>
     </w:p>
+    <w:p/>
+    <w:p/>
   </w:footnote>
 </w:footnotes>
 </file>
@@ -572,7 +3372,1196 @@
       <w:t xml:space="preserve"> </w:t>
     </w:r>
   </w:p>
+  <w:p/>
+  <w:p/>
 </w:hdr>
+</file>
+
+<file path=word/numbering.xml><?xml version="1.0" encoding="utf-8"?>
+<w:numbering xmlns:wpc="http://schemas.microsoft.com/office/word/2010/wordprocessingCanvas" xmlns:cx="http://schemas.microsoft.com/office/drawing/2014/chartex" xmlns:cx1="http://schemas.microsoft.com/office/drawing/2015/9/8/chartex" xmlns:cx2="http://schemas.microsoft.com/office/drawing/2015/10/21/chartex" xmlns:cx3="http://schemas.microsoft.com/office/drawing/2016/5/9/chartex" xmlns:cx4="http://schemas.microsoft.com/office/drawing/2016/5/10/chartex" xmlns:cx5="http://schemas.microsoft.com/office/drawing/2016/5/11/chartex" xmlns:cx6="http://schemas.microsoft.com/office/drawing/2016/5/12/chartex" xmlns:cx7="http://schemas.microsoft.com/office/drawing/2016/5/13/chartex" xmlns:cx8="http://schemas.microsoft.com/office/drawing/2016/5/14/chartex" xmlns:mc="http://schemas.openxmlformats.org/markup-compatibility/2006" xmlns:aink="http://schemas.microsoft.com/office/drawing/2016/ink" xmlns:am3d="http://schemas.microsoft.com/office/drawing/2017/model3d" xmlns:o="urn:schemas-microsoft-com:office:office" xmlns:oel="http://schemas.microsoft.com/office/2019/extlst" xmlns:r="http://schemas.openxmlformats.org/officeDocument/2006/relationships" xmlns:m="http://schemas.openxmlformats.org/officeDocument/2006/math" xmlns:v="urn:schemas-microsoft-com:vml" xmlns:wp14="http://schemas.microsoft.com/office/word/2010/wordprocessingDrawing" xmlns:wp="http://schemas.openxmlformats.org/drawingml/2006/wordprocessingDrawing" xmlns:w10="urn:schemas-microsoft-com:office:word" xmlns:w="http://schemas.openxmlformats.org/wordprocessingml/2006/main" xmlns:w14="http://schemas.microsoft.com/office/word/2010/wordml" xmlns:w15="http://schemas.microsoft.com/office/word/2012/wordml" xmlns:w16cex="http://schemas.microsoft.com/office/word/2018/wordml/cex" xmlns:w16cid="http://schemas.microsoft.com/office/word/2016/wordml/cid" xmlns:w16="http://schemas.microsoft.com/office/word/2018/wordml" xmlns:w16du="http://schemas.microsoft.com/office/word/2023/wordml/word16du" xmlns:w16sdtdh="http://schemas.microsoft.com/office/word/2020/wordml/sdtdatahash" xmlns:w16se="http://schemas.microsoft.com/office/word/2015/wordml/symex" xmlns:wpg="http://schemas.microsoft.com/office/word/2010/wordprocessingGroup" xmlns:wpi="http://schemas.microsoft.com/office/word/2010/wordprocessingInk" xmlns:wne="http://schemas.microsoft.com/office/word/2006/wordml" xmlns:wps="http://schemas.microsoft.com/office/word/2010/wordprocessingShape" mc:Ignorable="w14 w15 w16se w16cid w16 w16cex w16sdtdh w16du wp14">
+  <w:abstractNum w:abstractNumId="0" w15:restartNumberingAfterBreak="0">
+    <w:nsid w:val="055712D1"/>
+    <w:multiLevelType w:val="multilevel"/>
+    <w:tmpl w:val="5AC6EC34"/>
+    <w:lvl w:ilvl="0">
+      <w:start w:val="1"/>
+      <w:numFmt w:val="decimal"/>
+      <w:pStyle w:val="Nagwek1"/>
+      <w:lvlText w:val="%1."/>
+      <w:lvlJc w:val="left"/>
+      <w:pPr>
+        <w:ind w:left="360" w:hanging="360"/>
+      </w:pPr>
+    </w:lvl>
+    <w:lvl w:ilvl="1">
+      <w:start w:val="1"/>
+      <w:numFmt w:val="decimal"/>
+      <w:pStyle w:val="Nagwek2"/>
+      <w:lvlText w:val="%1.%2."/>
+      <w:lvlJc w:val="left"/>
+      <w:pPr>
+        <w:ind w:left="792" w:hanging="432"/>
+      </w:pPr>
+    </w:lvl>
+    <w:lvl w:ilvl="2">
+      <w:start w:val="1"/>
+      <w:numFmt w:val="decimal"/>
+      <w:lvlText w:val="%1.%2.%3."/>
+      <w:lvlJc w:val="left"/>
+      <w:pPr>
+        <w:ind w:left="1224" w:hanging="504"/>
+      </w:pPr>
+    </w:lvl>
+    <w:lvl w:ilvl="3">
+      <w:start w:val="1"/>
+      <w:numFmt w:val="decimal"/>
+      <w:lvlText w:val="%1.%2.%3.%4."/>
+      <w:lvlJc w:val="left"/>
+      <w:pPr>
+        <w:ind w:left="1728" w:hanging="648"/>
+      </w:pPr>
+    </w:lvl>
+    <w:lvl w:ilvl="4">
+      <w:start w:val="1"/>
+      <w:numFmt w:val="decimal"/>
+      <w:lvlText w:val="%1.%2.%3.%4.%5."/>
+      <w:lvlJc w:val="left"/>
+      <w:pPr>
+        <w:ind w:left="2232" w:hanging="792"/>
+      </w:pPr>
+    </w:lvl>
+    <w:lvl w:ilvl="5">
+      <w:start w:val="1"/>
+      <w:numFmt w:val="decimal"/>
+      <w:lvlText w:val="%1.%2.%3.%4.%5.%6."/>
+      <w:lvlJc w:val="left"/>
+      <w:pPr>
+        <w:ind w:left="2736" w:hanging="936"/>
+      </w:pPr>
+    </w:lvl>
+    <w:lvl w:ilvl="6">
+      <w:start w:val="1"/>
+      <w:numFmt w:val="decimal"/>
+      <w:lvlText w:val="%1.%2.%3.%4.%5.%6.%7."/>
+      <w:lvlJc w:val="left"/>
+      <w:pPr>
+        <w:ind w:left="3240" w:hanging="1080"/>
+      </w:pPr>
+    </w:lvl>
+    <w:lvl w:ilvl="7">
+      <w:start w:val="1"/>
+      <w:numFmt w:val="decimal"/>
+      <w:lvlText w:val="%1.%2.%3.%4.%5.%6.%7.%8."/>
+      <w:lvlJc w:val="left"/>
+      <w:pPr>
+        <w:ind w:left="3744" w:hanging="1224"/>
+      </w:pPr>
+    </w:lvl>
+    <w:lvl w:ilvl="8">
+      <w:start w:val="1"/>
+      <w:numFmt w:val="decimal"/>
+      <w:lvlText w:val="%1.%2.%3.%4.%5.%6.%7.%8.%9."/>
+      <w:lvlJc w:val="left"/>
+      <w:pPr>
+        <w:ind w:left="4320" w:hanging="1440"/>
+      </w:pPr>
+    </w:lvl>
+  </w:abstractNum>
+  <w:abstractNum w:abstractNumId="1" w15:restartNumberingAfterBreak="0">
+    <w:nsid w:val="11761BAD"/>
+    <w:multiLevelType w:val="hybridMultilevel"/>
+    <w:tmpl w:val="3F109F56"/>
+    <w:lvl w:ilvl="0" w:tplc="5D0852C2">
+      <w:start w:val="1"/>
+      <w:numFmt w:val="decimal"/>
+      <w:lvlText w:val="[%1]"/>
+      <w:lvlJc w:val="left"/>
+      <w:pPr>
+        <w:ind w:left="720" w:hanging="360"/>
+      </w:pPr>
+      <w:rPr>
+        <w:rFonts w:hint="default"/>
+      </w:rPr>
+    </w:lvl>
+    <w:lvl w:ilvl="1" w:tplc="04150019" w:tentative="1">
+      <w:start w:val="1"/>
+      <w:numFmt w:val="lowerLetter"/>
+      <w:lvlText w:val="%2."/>
+      <w:lvlJc w:val="left"/>
+      <w:pPr>
+        <w:ind w:left="1440" w:hanging="360"/>
+      </w:pPr>
+    </w:lvl>
+    <w:lvl w:ilvl="2" w:tplc="0415001B" w:tentative="1">
+      <w:start w:val="1"/>
+      <w:numFmt w:val="lowerRoman"/>
+      <w:lvlText w:val="%3."/>
+      <w:lvlJc w:val="right"/>
+      <w:pPr>
+        <w:ind w:left="2160" w:hanging="180"/>
+      </w:pPr>
+    </w:lvl>
+    <w:lvl w:ilvl="3" w:tplc="0415000F" w:tentative="1">
+      <w:start w:val="1"/>
+      <w:numFmt w:val="decimal"/>
+      <w:lvlText w:val="%4."/>
+      <w:lvlJc w:val="left"/>
+      <w:pPr>
+        <w:ind w:left="2880" w:hanging="360"/>
+      </w:pPr>
+    </w:lvl>
+    <w:lvl w:ilvl="4" w:tplc="04150019" w:tentative="1">
+      <w:start w:val="1"/>
+      <w:numFmt w:val="lowerLetter"/>
+      <w:lvlText w:val="%5."/>
+      <w:lvlJc w:val="left"/>
+      <w:pPr>
+        <w:ind w:left="3600" w:hanging="360"/>
+      </w:pPr>
+    </w:lvl>
+    <w:lvl w:ilvl="5" w:tplc="0415001B" w:tentative="1">
+      <w:start w:val="1"/>
+      <w:numFmt w:val="lowerRoman"/>
+      <w:lvlText w:val="%6."/>
+      <w:lvlJc w:val="right"/>
+      <w:pPr>
+        <w:ind w:left="4320" w:hanging="180"/>
+      </w:pPr>
+    </w:lvl>
+    <w:lvl w:ilvl="6" w:tplc="0415000F" w:tentative="1">
+      <w:start w:val="1"/>
+      <w:numFmt w:val="decimal"/>
+      <w:lvlText w:val="%7."/>
+      <w:lvlJc w:val="left"/>
+      <w:pPr>
+        <w:ind w:left="5040" w:hanging="360"/>
+      </w:pPr>
+    </w:lvl>
+    <w:lvl w:ilvl="7" w:tplc="04150019" w:tentative="1">
+      <w:start w:val="1"/>
+      <w:numFmt w:val="lowerLetter"/>
+      <w:lvlText w:val="%8."/>
+      <w:lvlJc w:val="left"/>
+      <w:pPr>
+        <w:ind w:left="5760" w:hanging="360"/>
+      </w:pPr>
+    </w:lvl>
+    <w:lvl w:ilvl="8" w:tplc="0415001B" w:tentative="1">
+      <w:start w:val="1"/>
+      <w:numFmt w:val="lowerRoman"/>
+      <w:lvlText w:val="%9."/>
+      <w:lvlJc w:val="right"/>
+      <w:pPr>
+        <w:ind w:left="6480" w:hanging="180"/>
+      </w:pPr>
+    </w:lvl>
+  </w:abstractNum>
+  <w:abstractNum w:abstractNumId="2" w15:restartNumberingAfterBreak="0">
+    <w:nsid w:val="1EBC4F1A"/>
+    <w:multiLevelType w:val="hybridMultilevel"/>
+    <w:tmpl w:val="AF8AF636"/>
+    <w:lvl w:ilvl="0" w:tplc="04150001">
+      <w:start w:val="1"/>
+      <w:numFmt w:val="bullet"/>
+      <w:lvlText w:val=""/>
+      <w:lvlJc w:val="left"/>
+      <w:pPr>
+        <w:ind w:left="720" w:hanging="360"/>
+      </w:pPr>
+      <w:rPr>
+        <w:rFonts w:ascii="Symbol" w:hAnsi="Symbol" w:hint="default"/>
+      </w:rPr>
+    </w:lvl>
+    <w:lvl w:ilvl="1" w:tplc="04150003" w:tentative="1">
+      <w:start w:val="1"/>
+      <w:numFmt w:val="bullet"/>
+      <w:lvlText w:val="o"/>
+      <w:lvlJc w:val="left"/>
+      <w:pPr>
+        <w:ind w:left="1440" w:hanging="360"/>
+      </w:pPr>
+      <w:rPr>
+        <w:rFonts w:ascii="Courier New" w:hAnsi="Courier New" w:cs="Courier New" w:hint="default"/>
+      </w:rPr>
+    </w:lvl>
+    <w:lvl w:ilvl="2" w:tplc="04150005" w:tentative="1">
+      <w:start w:val="1"/>
+      <w:numFmt w:val="bullet"/>
+      <w:lvlText w:val=""/>
+      <w:lvlJc w:val="left"/>
+      <w:pPr>
+        <w:ind w:left="2160" w:hanging="360"/>
+      </w:pPr>
+      <w:rPr>
+        <w:rFonts w:ascii="Wingdings" w:hAnsi="Wingdings" w:hint="default"/>
+      </w:rPr>
+    </w:lvl>
+    <w:lvl w:ilvl="3" w:tplc="04150001" w:tentative="1">
+      <w:start w:val="1"/>
+      <w:numFmt w:val="bullet"/>
+      <w:lvlText w:val=""/>
+      <w:lvlJc w:val="left"/>
+      <w:pPr>
+        <w:ind w:left="2880" w:hanging="360"/>
+      </w:pPr>
+      <w:rPr>
+        <w:rFonts w:ascii="Symbol" w:hAnsi="Symbol" w:hint="default"/>
+      </w:rPr>
+    </w:lvl>
+    <w:lvl w:ilvl="4" w:tplc="04150003" w:tentative="1">
+      <w:start w:val="1"/>
+      <w:numFmt w:val="bullet"/>
+      <w:lvlText w:val="o"/>
+      <w:lvlJc w:val="left"/>
+      <w:pPr>
+        <w:ind w:left="3600" w:hanging="360"/>
+      </w:pPr>
+      <w:rPr>
+        <w:rFonts w:ascii="Courier New" w:hAnsi="Courier New" w:cs="Courier New" w:hint="default"/>
+      </w:rPr>
+    </w:lvl>
+    <w:lvl w:ilvl="5" w:tplc="04150005" w:tentative="1">
+      <w:start w:val="1"/>
+      <w:numFmt w:val="bullet"/>
+      <w:lvlText w:val=""/>
+      <w:lvlJc w:val="left"/>
+      <w:pPr>
+        <w:ind w:left="4320" w:hanging="360"/>
+      </w:pPr>
+      <w:rPr>
+        <w:rFonts w:ascii="Wingdings" w:hAnsi="Wingdings" w:hint="default"/>
+      </w:rPr>
+    </w:lvl>
+    <w:lvl w:ilvl="6" w:tplc="04150001" w:tentative="1">
+      <w:start w:val="1"/>
+      <w:numFmt w:val="bullet"/>
+      <w:lvlText w:val=""/>
+      <w:lvlJc w:val="left"/>
+      <w:pPr>
+        <w:ind w:left="5040" w:hanging="360"/>
+      </w:pPr>
+      <w:rPr>
+        <w:rFonts w:ascii="Symbol" w:hAnsi="Symbol" w:hint="default"/>
+      </w:rPr>
+    </w:lvl>
+    <w:lvl w:ilvl="7" w:tplc="04150003" w:tentative="1">
+      <w:start w:val="1"/>
+      <w:numFmt w:val="bullet"/>
+      <w:lvlText w:val="o"/>
+      <w:lvlJc w:val="left"/>
+      <w:pPr>
+        <w:ind w:left="5760" w:hanging="360"/>
+      </w:pPr>
+      <w:rPr>
+        <w:rFonts w:ascii="Courier New" w:hAnsi="Courier New" w:cs="Courier New" w:hint="default"/>
+      </w:rPr>
+    </w:lvl>
+    <w:lvl w:ilvl="8" w:tplc="04150005" w:tentative="1">
+      <w:start w:val="1"/>
+      <w:numFmt w:val="bullet"/>
+      <w:lvlText w:val=""/>
+      <w:lvlJc w:val="left"/>
+      <w:pPr>
+        <w:ind w:left="6480" w:hanging="360"/>
+      </w:pPr>
+      <w:rPr>
+        <w:rFonts w:ascii="Wingdings" w:hAnsi="Wingdings" w:hint="default"/>
+      </w:rPr>
+    </w:lvl>
+  </w:abstractNum>
+  <w:abstractNum w:abstractNumId="3" w15:restartNumberingAfterBreak="0">
+    <w:nsid w:val="201915F2"/>
+    <w:multiLevelType w:val="hybridMultilevel"/>
+    <w:tmpl w:val="3E28F444"/>
+    <w:lvl w:ilvl="0" w:tplc="04150001">
+      <w:start w:val="1"/>
+      <w:numFmt w:val="bullet"/>
+      <w:lvlText w:val=""/>
+      <w:lvlJc w:val="left"/>
+      <w:pPr>
+        <w:ind w:left="720" w:hanging="360"/>
+      </w:pPr>
+      <w:rPr>
+        <w:rFonts w:ascii="Symbol" w:hAnsi="Symbol" w:hint="default"/>
+      </w:rPr>
+    </w:lvl>
+    <w:lvl w:ilvl="1" w:tplc="04150003" w:tentative="1">
+      <w:start w:val="1"/>
+      <w:numFmt w:val="bullet"/>
+      <w:lvlText w:val="o"/>
+      <w:lvlJc w:val="left"/>
+      <w:pPr>
+        <w:ind w:left="1440" w:hanging="360"/>
+      </w:pPr>
+      <w:rPr>
+        <w:rFonts w:ascii="Courier New" w:hAnsi="Courier New" w:cs="Courier New" w:hint="default"/>
+      </w:rPr>
+    </w:lvl>
+    <w:lvl w:ilvl="2" w:tplc="04150005" w:tentative="1">
+      <w:start w:val="1"/>
+      <w:numFmt w:val="bullet"/>
+      <w:lvlText w:val=""/>
+      <w:lvlJc w:val="left"/>
+      <w:pPr>
+        <w:ind w:left="2160" w:hanging="360"/>
+      </w:pPr>
+      <w:rPr>
+        <w:rFonts w:ascii="Wingdings" w:hAnsi="Wingdings" w:hint="default"/>
+      </w:rPr>
+    </w:lvl>
+    <w:lvl w:ilvl="3" w:tplc="04150001" w:tentative="1">
+      <w:start w:val="1"/>
+      <w:numFmt w:val="bullet"/>
+      <w:lvlText w:val=""/>
+      <w:lvlJc w:val="left"/>
+      <w:pPr>
+        <w:ind w:left="2880" w:hanging="360"/>
+      </w:pPr>
+      <w:rPr>
+        <w:rFonts w:ascii="Symbol" w:hAnsi="Symbol" w:hint="default"/>
+      </w:rPr>
+    </w:lvl>
+    <w:lvl w:ilvl="4" w:tplc="04150003" w:tentative="1">
+      <w:start w:val="1"/>
+      <w:numFmt w:val="bullet"/>
+      <w:lvlText w:val="o"/>
+      <w:lvlJc w:val="left"/>
+      <w:pPr>
+        <w:ind w:left="3600" w:hanging="360"/>
+      </w:pPr>
+      <w:rPr>
+        <w:rFonts w:ascii="Courier New" w:hAnsi="Courier New" w:cs="Courier New" w:hint="default"/>
+      </w:rPr>
+    </w:lvl>
+    <w:lvl w:ilvl="5" w:tplc="04150005" w:tentative="1">
+      <w:start w:val="1"/>
+      <w:numFmt w:val="bullet"/>
+      <w:lvlText w:val=""/>
+      <w:lvlJc w:val="left"/>
+      <w:pPr>
+        <w:ind w:left="4320" w:hanging="360"/>
+      </w:pPr>
+      <w:rPr>
+        <w:rFonts w:ascii="Wingdings" w:hAnsi="Wingdings" w:hint="default"/>
+      </w:rPr>
+    </w:lvl>
+    <w:lvl w:ilvl="6" w:tplc="04150001" w:tentative="1">
+      <w:start w:val="1"/>
+      <w:numFmt w:val="bullet"/>
+      <w:lvlText w:val=""/>
+      <w:lvlJc w:val="left"/>
+      <w:pPr>
+        <w:ind w:left="5040" w:hanging="360"/>
+      </w:pPr>
+      <w:rPr>
+        <w:rFonts w:ascii="Symbol" w:hAnsi="Symbol" w:hint="default"/>
+      </w:rPr>
+    </w:lvl>
+    <w:lvl w:ilvl="7" w:tplc="04150003" w:tentative="1">
+      <w:start w:val="1"/>
+      <w:numFmt w:val="bullet"/>
+      <w:lvlText w:val="o"/>
+      <w:lvlJc w:val="left"/>
+      <w:pPr>
+        <w:ind w:left="5760" w:hanging="360"/>
+      </w:pPr>
+      <w:rPr>
+        <w:rFonts w:ascii="Courier New" w:hAnsi="Courier New" w:cs="Courier New" w:hint="default"/>
+      </w:rPr>
+    </w:lvl>
+    <w:lvl w:ilvl="8" w:tplc="04150005" w:tentative="1">
+      <w:start w:val="1"/>
+      <w:numFmt w:val="bullet"/>
+      <w:lvlText w:val=""/>
+      <w:lvlJc w:val="left"/>
+      <w:pPr>
+        <w:ind w:left="6480" w:hanging="360"/>
+      </w:pPr>
+      <w:rPr>
+        <w:rFonts w:ascii="Wingdings" w:hAnsi="Wingdings" w:hint="default"/>
+      </w:rPr>
+    </w:lvl>
+  </w:abstractNum>
+  <w:abstractNum w:abstractNumId="4" w15:restartNumberingAfterBreak="0">
+    <w:nsid w:val="3C3201EF"/>
+    <w:multiLevelType w:val="multilevel"/>
+    <w:tmpl w:val="51A2395E"/>
+    <w:lvl w:ilvl="0">
+      <w:start w:val="1"/>
+      <w:numFmt w:val="decimal"/>
+      <w:lvlText w:val="%1."/>
+      <w:lvlJc w:val="left"/>
+      <w:pPr>
+        <w:ind w:left="360" w:hanging="360"/>
+      </w:pPr>
+    </w:lvl>
+    <w:lvl w:ilvl="1">
+      <w:start w:val="1"/>
+      <w:numFmt w:val="decimal"/>
+      <w:lvlText w:val="%1.%2."/>
+      <w:lvlJc w:val="left"/>
+      <w:pPr>
+        <w:ind w:left="792" w:hanging="432"/>
+      </w:pPr>
+    </w:lvl>
+    <w:lvl w:ilvl="2">
+      <w:start w:val="1"/>
+      <w:numFmt w:val="decimal"/>
+      <w:lvlText w:val="%1.%2.%3."/>
+      <w:lvlJc w:val="left"/>
+      <w:pPr>
+        <w:ind w:left="1224" w:hanging="504"/>
+      </w:pPr>
+    </w:lvl>
+    <w:lvl w:ilvl="3">
+      <w:start w:val="1"/>
+      <w:numFmt w:val="decimal"/>
+      <w:lvlText w:val="%1.%2.%3.%4."/>
+      <w:lvlJc w:val="left"/>
+      <w:pPr>
+        <w:ind w:left="1728" w:hanging="648"/>
+      </w:pPr>
+    </w:lvl>
+    <w:lvl w:ilvl="4">
+      <w:start w:val="1"/>
+      <w:numFmt w:val="decimal"/>
+      <w:lvlText w:val="%1.%2.%3.%4.%5."/>
+      <w:lvlJc w:val="left"/>
+      <w:pPr>
+        <w:ind w:left="2232" w:hanging="792"/>
+      </w:pPr>
+    </w:lvl>
+    <w:lvl w:ilvl="5">
+      <w:start w:val="1"/>
+      <w:numFmt w:val="decimal"/>
+      <w:lvlText w:val="%1.%2.%3.%4.%5.%6."/>
+      <w:lvlJc w:val="left"/>
+      <w:pPr>
+        <w:ind w:left="2736" w:hanging="936"/>
+      </w:pPr>
+    </w:lvl>
+    <w:lvl w:ilvl="6">
+      <w:start w:val="1"/>
+      <w:numFmt w:val="decimal"/>
+      <w:lvlText w:val="%1.%2.%3.%4.%5.%6.%7."/>
+      <w:lvlJc w:val="left"/>
+      <w:pPr>
+        <w:ind w:left="3240" w:hanging="1080"/>
+      </w:pPr>
+    </w:lvl>
+    <w:lvl w:ilvl="7">
+      <w:start w:val="1"/>
+      <w:numFmt w:val="decimal"/>
+      <w:lvlText w:val="%1.%2.%3.%4.%5.%6.%7.%8."/>
+      <w:lvlJc w:val="left"/>
+      <w:pPr>
+        <w:ind w:left="3744" w:hanging="1224"/>
+      </w:pPr>
+    </w:lvl>
+    <w:lvl w:ilvl="8">
+      <w:start w:val="1"/>
+      <w:numFmt w:val="decimal"/>
+      <w:lvlText w:val="%1.%2.%3.%4.%5.%6.%7.%8.%9."/>
+      <w:lvlJc w:val="left"/>
+      <w:pPr>
+        <w:ind w:left="4320" w:hanging="1440"/>
+      </w:pPr>
+    </w:lvl>
+  </w:abstractNum>
+  <w:abstractNum w:abstractNumId="5" w15:restartNumberingAfterBreak="0">
+    <w:nsid w:val="44D44690"/>
+    <w:multiLevelType w:val="multilevel"/>
+    <w:tmpl w:val="7A628D30"/>
+    <w:lvl w:ilvl="0">
+      <w:start w:val="1"/>
+      <w:numFmt w:val="bullet"/>
+      <w:lvlText w:val=""/>
+      <w:lvlJc w:val="left"/>
+      <w:pPr>
+        <w:tabs>
+          <w:tab w:val="num" w:pos="720"/>
+        </w:tabs>
+        <w:ind w:left="720" w:hanging="360"/>
+      </w:pPr>
+      <w:rPr>
+        <w:rFonts w:ascii="Symbol" w:hAnsi="Symbol" w:hint="default"/>
+        <w:sz w:val="20"/>
+      </w:rPr>
+    </w:lvl>
+    <w:lvl w:ilvl="1" w:tentative="1">
+      <w:start w:val="1"/>
+      <w:numFmt w:val="bullet"/>
+      <w:lvlText w:val="o"/>
+      <w:lvlJc w:val="left"/>
+      <w:pPr>
+        <w:tabs>
+          <w:tab w:val="num" w:pos="1440"/>
+        </w:tabs>
+        <w:ind w:left="1440" w:hanging="360"/>
+      </w:pPr>
+      <w:rPr>
+        <w:rFonts w:ascii="Courier New" w:hAnsi="Courier New" w:hint="default"/>
+        <w:sz w:val="20"/>
+      </w:rPr>
+    </w:lvl>
+    <w:lvl w:ilvl="2" w:tentative="1">
+      <w:start w:val="1"/>
+      <w:numFmt w:val="bullet"/>
+      <w:lvlText w:val=""/>
+      <w:lvlJc w:val="left"/>
+      <w:pPr>
+        <w:tabs>
+          <w:tab w:val="num" w:pos="2160"/>
+        </w:tabs>
+        <w:ind w:left="2160" w:hanging="360"/>
+      </w:pPr>
+      <w:rPr>
+        <w:rFonts w:ascii="Wingdings" w:hAnsi="Wingdings" w:hint="default"/>
+        <w:sz w:val="20"/>
+      </w:rPr>
+    </w:lvl>
+    <w:lvl w:ilvl="3" w:tentative="1">
+      <w:start w:val="1"/>
+      <w:numFmt w:val="bullet"/>
+      <w:lvlText w:val=""/>
+      <w:lvlJc w:val="left"/>
+      <w:pPr>
+        <w:tabs>
+          <w:tab w:val="num" w:pos="2880"/>
+        </w:tabs>
+        <w:ind w:left="2880" w:hanging="360"/>
+      </w:pPr>
+      <w:rPr>
+        <w:rFonts w:ascii="Wingdings" w:hAnsi="Wingdings" w:hint="default"/>
+        <w:sz w:val="20"/>
+      </w:rPr>
+    </w:lvl>
+    <w:lvl w:ilvl="4" w:tentative="1">
+      <w:start w:val="1"/>
+      <w:numFmt w:val="bullet"/>
+      <w:lvlText w:val=""/>
+      <w:lvlJc w:val="left"/>
+      <w:pPr>
+        <w:tabs>
+          <w:tab w:val="num" w:pos="3600"/>
+        </w:tabs>
+        <w:ind w:left="3600" w:hanging="360"/>
+      </w:pPr>
+      <w:rPr>
+        <w:rFonts w:ascii="Wingdings" w:hAnsi="Wingdings" w:hint="default"/>
+        <w:sz w:val="20"/>
+      </w:rPr>
+    </w:lvl>
+    <w:lvl w:ilvl="5" w:tentative="1">
+      <w:start w:val="1"/>
+      <w:numFmt w:val="bullet"/>
+      <w:lvlText w:val=""/>
+      <w:lvlJc w:val="left"/>
+      <w:pPr>
+        <w:tabs>
+          <w:tab w:val="num" w:pos="4320"/>
+        </w:tabs>
+        <w:ind w:left="4320" w:hanging="360"/>
+      </w:pPr>
+      <w:rPr>
+        <w:rFonts w:ascii="Wingdings" w:hAnsi="Wingdings" w:hint="default"/>
+        <w:sz w:val="20"/>
+      </w:rPr>
+    </w:lvl>
+    <w:lvl w:ilvl="6" w:tentative="1">
+      <w:start w:val="1"/>
+      <w:numFmt w:val="bullet"/>
+      <w:lvlText w:val=""/>
+      <w:lvlJc w:val="left"/>
+      <w:pPr>
+        <w:tabs>
+          <w:tab w:val="num" w:pos="5040"/>
+        </w:tabs>
+        <w:ind w:left="5040" w:hanging="360"/>
+      </w:pPr>
+      <w:rPr>
+        <w:rFonts w:ascii="Wingdings" w:hAnsi="Wingdings" w:hint="default"/>
+        <w:sz w:val="20"/>
+      </w:rPr>
+    </w:lvl>
+    <w:lvl w:ilvl="7" w:tentative="1">
+      <w:start w:val="1"/>
+      <w:numFmt w:val="bullet"/>
+      <w:lvlText w:val=""/>
+      <w:lvlJc w:val="left"/>
+      <w:pPr>
+        <w:tabs>
+          <w:tab w:val="num" w:pos="5760"/>
+        </w:tabs>
+        <w:ind w:left="5760" w:hanging="360"/>
+      </w:pPr>
+      <w:rPr>
+        <w:rFonts w:ascii="Wingdings" w:hAnsi="Wingdings" w:hint="default"/>
+        <w:sz w:val="20"/>
+      </w:rPr>
+    </w:lvl>
+    <w:lvl w:ilvl="8" w:tentative="1">
+      <w:start w:val="1"/>
+      <w:numFmt w:val="bullet"/>
+      <w:lvlText w:val=""/>
+      <w:lvlJc w:val="left"/>
+      <w:pPr>
+        <w:tabs>
+          <w:tab w:val="num" w:pos="6480"/>
+        </w:tabs>
+        <w:ind w:left="6480" w:hanging="360"/>
+      </w:pPr>
+      <w:rPr>
+        <w:rFonts w:ascii="Wingdings" w:hAnsi="Wingdings" w:hint="default"/>
+        <w:sz w:val="20"/>
+      </w:rPr>
+    </w:lvl>
+  </w:abstractNum>
+  <w:abstractNum w:abstractNumId="6" w15:restartNumberingAfterBreak="0">
+    <w:nsid w:val="45E64703"/>
+    <w:multiLevelType w:val="multilevel"/>
+    <w:tmpl w:val="0409001F"/>
+    <w:lvl w:ilvl="0">
+      <w:start w:val="1"/>
+      <w:numFmt w:val="decimal"/>
+      <w:lvlText w:val="%1."/>
+      <w:lvlJc w:val="left"/>
+      <w:pPr>
+        <w:ind w:left="1068" w:hanging="360"/>
+      </w:pPr>
+    </w:lvl>
+    <w:lvl w:ilvl="1">
+      <w:start w:val="1"/>
+      <w:numFmt w:val="decimal"/>
+      <w:lvlText w:val="%1.%2."/>
+      <w:lvlJc w:val="left"/>
+      <w:pPr>
+        <w:ind w:left="1500" w:hanging="432"/>
+      </w:pPr>
+    </w:lvl>
+    <w:lvl w:ilvl="2">
+      <w:start w:val="1"/>
+      <w:numFmt w:val="decimal"/>
+      <w:lvlText w:val="%1.%2.%3."/>
+      <w:lvlJc w:val="left"/>
+      <w:pPr>
+        <w:ind w:left="1932" w:hanging="504"/>
+      </w:pPr>
+    </w:lvl>
+    <w:lvl w:ilvl="3">
+      <w:start w:val="1"/>
+      <w:numFmt w:val="decimal"/>
+      <w:lvlText w:val="%1.%2.%3.%4."/>
+      <w:lvlJc w:val="left"/>
+      <w:pPr>
+        <w:ind w:left="2436" w:hanging="648"/>
+      </w:pPr>
+    </w:lvl>
+    <w:lvl w:ilvl="4">
+      <w:start w:val="1"/>
+      <w:numFmt w:val="decimal"/>
+      <w:lvlText w:val="%1.%2.%3.%4.%5."/>
+      <w:lvlJc w:val="left"/>
+      <w:pPr>
+        <w:ind w:left="2940" w:hanging="792"/>
+      </w:pPr>
+    </w:lvl>
+    <w:lvl w:ilvl="5">
+      <w:start w:val="1"/>
+      <w:numFmt w:val="decimal"/>
+      <w:lvlText w:val="%1.%2.%3.%4.%5.%6."/>
+      <w:lvlJc w:val="left"/>
+      <w:pPr>
+        <w:ind w:left="3444" w:hanging="936"/>
+      </w:pPr>
+    </w:lvl>
+    <w:lvl w:ilvl="6">
+      <w:start w:val="1"/>
+      <w:numFmt w:val="decimal"/>
+      <w:lvlText w:val="%1.%2.%3.%4.%5.%6.%7."/>
+      <w:lvlJc w:val="left"/>
+      <w:pPr>
+        <w:ind w:left="3948" w:hanging="1080"/>
+      </w:pPr>
+    </w:lvl>
+    <w:lvl w:ilvl="7">
+      <w:start w:val="1"/>
+      <w:numFmt w:val="decimal"/>
+      <w:lvlText w:val="%1.%2.%3.%4.%5.%6.%7.%8."/>
+      <w:lvlJc w:val="left"/>
+      <w:pPr>
+        <w:ind w:left="4452" w:hanging="1224"/>
+      </w:pPr>
+    </w:lvl>
+    <w:lvl w:ilvl="8">
+      <w:start w:val="1"/>
+      <w:numFmt w:val="decimal"/>
+      <w:lvlText w:val="%1.%2.%3.%4.%5.%6.%7.%8.%9."/>
+      <w:lvlJc w:val="left"/>
+      <w:pPr>
+        <w:ind w:left="5028" w:hanging="1440"/>
+      </w:pPr>
+    </w:lvl>
+  </w:abstractNum>
+  <w:abstractNum w:abstractNumId="7" w15:restartNumberingAfterBreak="0">
+    <w:nsid w:val="4F5833CF"/>
+    <w:multiLevelType w:val="hybridMultilevel"/>
+    <w:tmpl w:val="94E480E6"/>
+    <w:lvl w:ilvl="0" w:tplc="04150001">
+      <w:start w:val="1"/>
+      <w:numFmt w:val="bullet"/>
+      <w:lvlText w:val=""/>
+      <w:lvlJc w:val="left"/>
+      <w:pPr>
+        <w:ind w:left="720" w:hanging="360"/>
+      </w:pPr>
+      <w:rPr>
+        <w:rFonts w:ascii="Symbol" w:hAnsi="Symbol" w:hint="default"/>
+      </w:rPr>
+    </w:lvl>
+    <w:lvl w:ilvl="1" w:tplc="04150003" w:tentative="1">
+      <w:start w:val="1"/>
+      <w:numFmt w:val="bullet"/>
+      <w:lvlText w:val="o"/>
+      <w:lvlJc w:val="left"/>
+      <w:pPr>
+        <w:ind w:left="1440" w:hanging="360"/>
+      </w:pPr>
+      <w:rPr>
+        <w:rFonts w:ascii="Courier New" w:hAnsi="Courier New" w:cs="Courier New" w:hint="default"/>
+      </w:rPr>
+    </w:lvl>
+    <w:lvl w:ilvl="2" w:tplc="04150005" w:tentative="1">
+      <w:start w:val="1"/>
+      <w:numFmt w:val="bullet"/>
+      <w:lvlText w:val=""/>
+      <w:lvlJc w:val="left"/>
+      <w:pPr>
+        <w:ind w:left="2160" w:hanging="360"/>
+      </w:pPr>
+      <w:rPr>
+        <w:rFonts w:ascii="Wingdings" w:hAnsi="Wingdings" w:hint="default"/>
+      </w:rPr>
+    </w:lvl>
+    <w:lvl w:ilvl="3" w:tplc="04150001" w:tentative="1">
+      <w:start w:val="1"/>
+      <w:numFmt w:val="bullet"/>
+      <w:lvlText w:val=""/>
+      <w:lvlJc w:val="left"/>
+      <w:pPr>
+        <w:ind w:left="2880" w:hanging="360"/>
+      </w:pPr>
+      <w:rPr>
+        <w:rFonts w:ascii="Symbol" w:hAnsi="Symbol" w:hint="default"/>
+      </w:rPr>
+    </w:lvl>
+    <w:lvl w:ilvl="4" w:tplc="04150003" w:tentative="1">
+      <w:start w:val="1"/>
+      <w:numFmt w:val="bullet"/>
+      <w:lvlText w:val="o"/>
+      <w:lvlJc w:val="left"/>
+      <w:pPr>
+        <w:ind w:left="3600" w:hanging="360"/>
+      </w:pPr>
+      <w:rPr>
+        <w:rFonts w:ascii="Courier New" w:hAnsi="Courier New" w:cs="Courier New" w:hint="default"/>
+      </w:rPr>
+    </w:lvl>
+    <w:lvl w:ilvl="5" w:tplc="04150005" w:tentative="1">
+      <w:start w:val="1"/>
+      <w:numFmt w:val="bullet"/>
+      <w:lvlText w:val=""/>
+      <w:lvlJc w:val="left"/>
+      <w:pPr>
+        <w:ind w:left="4320" w:hanging="360"/>
+      </w:pPr>
+      <w:rPr>
+        <w:rFonts w:ascii="Wingdings" w:hAnsi="Wingdings" w:hint="default"/>
+      </w:rPr>
+    </w:lvl>
+    <w:lvl w:ilvl="6" w:tplc="04150001" w:tentative="1">
+      <w:start w:val="1"/>
+      <w:numFmt w:val="bullet"/>
+      <w:lvlText w:val=""/>
+      <w:lvlJc w:val="left"/>
+      <w:pPr>
+        <w:ind w:left="5040" w:hanging="360"/>
+      </w:pPr>
+      <w:rPr>
+        <w:rFonts w:ascii="Symbol" w:hAnsi="Symbol" w:hint="default"/>
+      </w:rPr>
+    </w:lvl>
+    <w:lvl w:ilvl="7" w:tplc="04150003" w:tentative="1">
+      <w:start w:val="1"/>
+      <w:numFmt w:val="bullet"/>
+      <w:lvlText w:val="o"/>
+      <w:lvlJc w:val="left"/>
+      <w:pPr>
+        <w:ind w:left="5760" w:hanging="360"/>
+      </w:pPr>
+      <w:rPr>
+        <w:rFonts w:ascii="Courier New" w:hAnsi="Courier New" w:cs="Courier New" w:hint="default"/>
+      </w:rPr>
+    </w:lvl>
+    <w:lvl w:ilvl="8" w:tplc="04150005" w:tentative="1">
+      <w:start w:val="1"/>
+      <w:numFmt w:val="bullet"/>
+      <w:lvlText w:val=""/>
+      <w:lvlJc w:val="left"/>
+      <w:pPr>
+        <w:ind w:left="6480" w:hanging="360"/>
+      </w:pPr>
+      <w:rPr>
+        <w:rFonts w:ascii="Wingdings" w:hAnsi="Wingdings" w:hint="default"/>
+      </w:rPr>
+    </w:lvl>
+  </w:abstractNum>
+  <w:abstractNum w:abstractNumId="8" w15:restartNumberingAfterBreak="0">
+    <w:nsid w:val="60FE3D00"/>
+    <w:multiLevelType w:val="multilevel"/>
+    <w:tmpl w:val="C7B06374"/>
+    <w:lvl w:ilvl="0">
+      <w:start w:val="1"/>
+      <w:numFmt w:val="decimal"/>
+      <w:lvlText w:val="%1."/>
+      <w:lvlJc w:val="left"/>
+      <w:pPr>
+        <w:tabs>
+          <w:tab w:val="num" w:pos="720"/>
+        </w:tabs>
+        <w:ind w:left="720" w:hanging="360"/>
+      </w:pPr>
+    </w:lvl>
+    <w:lvl w:ilvl="1" w:tentative="1">
+      <w:start w:val="1"/>
+      <w:numFmt w:val="decimal"/>
+      <w:lvlText w:val="%2."/>
+      <w:lvlJc w:val="left"/>
+      <w:pPr>
+        <w:tabs>
+          <w:tab w:val="num" w:pos="1440"/>
+        </w:tabs>
+        <w:ind w:left="1440" w:hanging="360"/>
+      </w:pPr>
+    </w:lvl>
+    <w:lvl w:ilvl="2" w:tentative="1">
+      <w:start w:val="1"/>
+      <w:numFmt w:val="decimal"/>
+      <w:lvlText w:val="%3."/>
+      <w:lvlJc w:val="left"/>
+      <w:pPr>
+        <w:tabs>
+          <w:tab w:val="num" w:pos="2160"/>
+        </w:tabs>
+        <w:ind w:left="2160" w:hanging="360"/>
+      </w:pPr>
+    </w:lvl>
+    <w:lvl w:ilvl="3" w:tentative="1">
+      <w:start w:val="1"/>
+      <w:numFmt w:val="decimal"/>
+      <w:lvlText w:val="%4."/>
+      <w:lvlJc w:val="left"/>
+      <w:pPr>
+        <w:tabs>
+          <w:tab w:val="num" w:pos="2880"/>
+        </w:tabs>
+        <w:ind w:left="2880" w:hanging="360"/>
+      </w:pPr>
+    </w:lvl>
+    <w:lvl w:ilvl="4" w:tentative="1">
+      <w:start w:val="1"/>
+      <w:numFmt w:val="decimal"/>
+      <w:lvlText w:val="%5."/>
+      <w:lvlJc w:val="left"/>
+      <w:pPr>
+        <w:tabs>
+          <w:tab w:val="num" w:pos="3600"/>
+        </w:tabs>
+        <w:ind w:left="3600" w:hanging="360"/>
+      </w:pPr>
+    </w:lvl>
+    <w:lvl w:ilvl="5" w:tentative="1">
+      <w:start w:val="1"/>
+      <w:numFmt w:val="decimal"/>
+      <w:lvlText w:val="%6."/>
+      <w:lvlJc w:val="left"/>
+      <w:pPr>
+        <w:tabs>
+          <w:tab w:val="num" w:pos="4320"/>
+        </w:tabs>
+        <w:ind w:left="4320" w:hanging="360"/>
+      </w:pPr>
+    </w:lvl>
+    <w:lvl w:ilvl="6" w:tentative="1">
+      <w:start w:val="1"/>
+      <w:numFmt w:val="decimal"/>
+      <w:lvlText w:val="%7."/>
+      <w:lvlJc w:val="left"/>
+      <w:pPr>
+        <w:tabs>
+          <w:tab w:val="num" w:pos="5040"/>
+        </w:tabs>
+        <w:ind w:left="5040" w:hanging="360"/>
+      </w:pPr>
+    </w:lvl>
+    <w:lvl w:ilvl="7" w:tentative="1">
+      <w:start w:val="1"/>
+      <w:numFmt w:val="decimal"/>
+      <w:lvlText w:val="%8."/>
+      <w:lvlJc w:val="left"/>
+      <w:pPr>
+        <w:tabs>
+          <w:tab w:val="num" w:pos="5760"/>
+        </w:tabs>
+        <w:ind w:left="5760" w:hanging="360"/>
+      </w:pPr>
+    </w:lvl>
+    <w:lvl w:ilvl="8" w:tentative="1">
+      <w:start w:val="1"/>
+      <w:numFmt w:val="decimal"/>
+      <w:lvlText w:val="%9."/>
+      <w:lvlJc w:val="left"/>
+      <w:pPr>
+        <w:tabs>
+          <w:tab w:val="num" w:pos="6480"/>
+        </w:tabs>
+        <w:ind w:left="6480" w:hanging="360"/>
+      </w:pPr>
+    </w:lvl>
+  </w:abstractNum>
+  <w:abstractNum w:abstractNumId="9" w15:restartNumberingAfterBreak="0">
+    <w:nsid w:val="78693308"/>
+    <w:multiLevelType w:val="multilevel"/>
+    <w:tmpl w:val="53045852"/>
+    <w:lvl w:ilvl="0">
+      <w:start w:val="1"/>
+      <w:numFmt w:val="decimal"/>
+      <w:lvlText w:val="%1."/>
+      <w:lvlJc w:val="left"/>
+      <w:pPr>
+        <w:ind w:left="360" w:hanging="360"/>
+      </w:pPr>
+    </w:lvl>
+    <w:lvl w:ilvl="1">
+      <w:start w:val="1"/>
+      <w:numFmt w:val="decimal"/>
+      <w:lvlText w:val="%1.%2."/>
+      <w:lvlJc w:val="left"/>
+      <w:pPr>
+        <w:ind w:left="792" w:hanging="432"/>
+      </w:pPr>
+    </w:lvl>
+    <w:lvl w:ilvl="2">
+      <w:start w:val="1"/>
+      <w:numFmt w:val="decimal"/>
+      <w:lvlText w:val="%1.%2.%3."/>
+      <w:lvlJc w:val="left"/>
+      <w:pPr>
+        <w:ind w:left="1224" w:hanging="504"/>
+      </w:pPr>
+    </w:lvl>
+    <w:lvl w:ilvl="3">
+      <w:start w:val="1"/>
+      <w:numFmt w:val="decimal"/>
+      <w:lvlText w:val="%1.%2.%3.%4."/>
+      <w:lvlJc w:val="left"/>
+      <w:pPr>
+        <w:ind w:left="1728" w:hanging="648"/>
+      </w:pPr>
+    </w:lvl>
+    <w:lvl w:ilvl="4">
+      <w:start w:val="1"/>
+      <w:numFmt w:val="decimal"/>
+      <w:lvlText w:val="%1.%2.%3.%4.%5."/>
+      <w:lvlJc w:val="left"/>
+      <w:pPr>
+        <w:ind w:left="2232" w:hanging="792"/>
+      </w:pPr>
+    </w:lvl>
+    <w:lvl w:ilvl="5">
+      <w:start w:val="1"/>
+      <w:numFmt w:val="decimal"/>
+      <w:lvlText w:val="%1.%2.%3.%4.%5.%6."/>
+      <w:lvlJc w:val="left"/>
+      <w:pPr>
+        <w:ind w:left="2736" w:hanging="936"/>
+      </w:pPr>
+    </w:lvl>
+    <w:lvl w:ilvl="6">
+      <w:start w:val="1"/>
+      <w:numFmt w:val="decimal"/>
+      <w:lvlText w:val="%1.%2.%3.%4.%5.%6.%7."/>
+      <w:lvlJc w:val="left"/>
+      <w:pPr>
+        <w:ind w:left="3240" w:hanging="1080"/>
+      </w:pPr>
+    </w:lvl>
+    <w:lvl w:ilvl="7">
+      <w:start w:val="1"/>
+      <w:numFmt w:val="decimal"/>
+      <w:lvlText w:val="%1.%2.%3.%4.%5.%6.%7.%8."/>
+      <w:lvlJc w:val="left"/>
+      <w:pPr>
+        <w:ind w:left="3744" w:hanging="1224"/>
+      </w:pPr>
+    </w:lvl>
+    <w:lvl w:ilvl="8">
+      <w:start w:val="1"/>
+      <w:numFmt w:val="decimal"/>
+      <w:lvlText w:val="%1.%2.%3.%4.%5.%6.%7.%8.%9."/>
+      <w:lvlJc w:val="left"/>
+      <w:pPr>
+        <w:ind w:left="4320" w:hanging="1440"/>
+      </w:pPr>
+    </w:lvl>
+  </w:abstractNum>
+  <w:abstractNum w:abstractNumId="10" w15:restartNumberingAfterBreak="0">
+    <w:nsid w:val="7D8229ED"/>
+    <w:multiLevelType w:val="hybridMultilevel"/>
+    <w:tmpl w:val="E0FCA28A"/>
+    <w:lvl w:ilvl="0" w:tplc="04150001">
+      <w:start w:val="1"/>
+      <w:numFmt w:val="bullet"/>
+      <w:lvlText w:val=""/>
+      <w:lvlJc w:val="left"/>
+      <w:pPr>
+        <w:ind w:left="720" w:hanging="360"/>
+      </w:pPr>
+      <w:rPr>
+        <w:rFonts w:ascii="Symbol" w:hAnsi="Symbol" w:hint="default"/>
+      </w:rPr>
+    </w:lvl>
+    <w:lvl w:ilvl="1" w:tplc="04150003" w:tentative="1">
+      <w:start w:val="1"/>
+      <w:numFmt w:val="bullet"/>
+      <w:lvlText w:val="o"/>
+      <w:lvlJc w:val="left"/>
+      <w:pPr>
+        <w:ind w:left="1440" w:hanging="360"/>
+      </w:pPr>
+      <w:rPr>
+        <w:rFonts w:ascii="Courier New" w:hAnsi="Courier New" w:cs="Courier New" w:hint="default"/>
+      </w:rPr>
+    </w:lvl>
+    <w:lvl w:ilvl="2" w:tplc="04150005" w:tentative="1">
+      <w:start w:val="1"/>
+      <w:numFmt w:val="bullet"/>
+      <w:lvlText w:val=""/>
+      <w:lvlJc w:val="left"/>
+      <w:pPr>
+        <w:ind w:left="2160" w:hanging="360"/>
+      </w:pPr>
+      <w:rPr>
+        <w:rFonts w:ascii="Wingdings" w:hAnsi="Wingdings" w:hint="default"/>
+      </w:rPr>
+    </w:lvl>
+    <w:lvl w:ilvl="3" w:tplc="04150001" w:tentative="1">
+      <w:start w:val="1"/>
+      <w:numFmt w:val="bullet"/>
+      <w:lvlText w:val=""/>
+      <w:lvlJc w:val="left"/>
+      <w:pPr>
+        <w:ind w:left="2880" w:hanging="360"/>
+      </w:pPr>
+      <w:rPr>
+        <w:rFonts w:ascii="Symbol" w:hAnsi="Symbol" w:hint="default"/>
+      </w:rPr>
+    </w:lvl>
+    <w:lvl w:ilvl="4" w:tplc="04150003" w:tentative="1">
+      <w:start w:val="1"/>
+      <w:numFmt w:val="bullet"/>
+      <w:lvlText w:val="o"/>
+      <w:lvlJc w:val="left"/>
+      <w:pPr>
+        <w:ind w:left="3600" w:hanging="360"/>
+      </w:pPr>
+      <w:rPr>
+        <w:rFonts w:ascii="Courier New" w:hAnsi="Courier New" w:cs="Courier New" w:hint="default"/>
+      </w:rPr>
+    </w:lvl>
+    <w:lvl w:ilvl="5" w:tplc="04150005" w:tentative="1">
+      <w:start w:val="1"/>
+      <w:numFmt w:val="bullet"/>
+      <w:lvlText w:val=""/>
+      <w:lvlJc w:val="left"/>
+      <w:pPr>
+        <w:ind w:left="4320" w:hanging="360"/>
+      </w:pPr>
+      <w:rPr>
+        <w:rFonts w:ascii="Wingdings" w:hAnsi="Wingdings" w:hint="default"/>
+      </w:rPr>
+    </w:lvl>
+    <w:lvl w:ilvl="6" w:tplc="04150001" w:tentative="1">
+      <w:start w:val="1"/>
+      <w:numFmt w:val="bullet"/>
+      <w:lvlText w:val=""/>
+      <w:lvlJc w:val="left"/>
+      <w:pPr>
+        <w:ind w:left="5040" w:hanging="360"/>
+      </w:pPr>
+      <w:rPr>
+        <w:rFonts w:ascii="Symbol" w:hAnsi="Symbol" w:hint="default"/>
+      </w:rPr>
+    </w:lvl>
+    <w:lvl w:ilvl="7" w:tplc="04150003" w:tentative="1">
+      <w:start w:val="1"/>
+      <w:numFmt w:val="bullet"/>
+      <w:lvlText w:val="o"/>
+      <w:lvlJc w:val="left"/>
+      <w:pPr>
+        <w:ind w:left="5760" w:hanging="360"/>
+      </w:pPr>
+      <w:rPr>
+        <w:rFonts w:ascii="Courier New" w:hAnsi="Courier New" w:cs="Courier New" w:hint="default"/>
+      </w:rPr>
+    </w:lvl>
+    <w:lvl w:ilvl="8" w:tplc="04150005" w:tentative="1">
+      <w:start w:val="1"/>
+      <w:numFmt w:val="bullet"/>
+      <w:lvlText w:val=""/>
+      <w:lvlJc w:val="left"/>
+      <w:pPr>
+        <w:ind w:left="6480" w:hanging="360"/>
+      </w:pPr>
+      <w:rPr>
+        <w:rFonts w:ascii="Wingdings" w:hAnsi="Wingdings" w:hint="default"/>
+      </w:rPr>
+    </w:lvl>
+  </w:abstractNum>
+  <w:num w:numId="1" w16cid:durableId="1145585353">
+    <w:abstractNumId w:val="9"/>
+  </w:num>
+  <w:num w:numId="2" w16cid:durableId="1492404377">
+    <w:abstractNumId w:val="7"/>
+  </w:num>
+  <w:num w:numId="3" w16cid:durableId="20936803">
+    <w:abstractNumId w:val="4"/>
+  </w:num>
+  <w:num w:numId="4" w16cid:durableId="847714919">
+    <w:abstractNumId w:val="0"/>
+  </w:num>
+  <w:num w:numId="5" w16cid:durableId="1477146063">
+    <w:abstractNumId w:val="8"/>
+  </w:num>
+  <w:num w:numId="6" w16cid:durableId="1472096069">
+    <w:abstractNumId w:val="10"/>
+  </w:num>
+  <w:num w:numId="7" w16cid:durableId="1044672667">
+    <w:abstractNumId w:val="6"/>
+  </w:num>
+  <w:num w:numId="8" w16cid:durableId="1427116343">
+    <w:abstractNumId w:val="1"/>
+  </w:num>
+  <w:num w:numId="9" w16cid:durableId="1391155606">
+    <w:abstractNumId w:val="2"/>
+  </w:num>
+  <w:num w:numId="10" w16cid:durableId="22943082">
+    <w:abstractNumId w:val="5"/>
+  </w:num>
+  <w:num w:numId="11" w16cid:durableId="238760369">
+    <w:abstractNumId w:val="3"/>
+  </w:num>
+</w:numbering>
 </file>
 
 <file path=word/styles.xml><?xml version="1.0" encoding="utf-8"?>
@@ -993,18 +4982,21 @@
     <w:autoRedefine/>
     <w:uiPriority w:val="9"/>
     <w:qFormat/>
-    <w:rsid w:val="00EA6506"/>
+    <w:rsid w:val="00953C64"/>
     <w:pPr>
       <w:keepNext/>
       <w:keepLines/>
+      <w:numPr>
+        <w:numId w:val="4"/>
+      </w:numPr>
       <w:suppressAutoHyphens/>
       <w:autoSpaceDN w:val="0"/>
-      <w:spacing w:before="240" w:after="0" w:line="240" w:lineRule="auto"/>
+      <w:spacing w:after="360" w:line="240" w:lineRule="auto"/>
       <w:textAlignment w:val="baseline"/>
       <w:outlineLvl w:val="0"/>
     </w:pPr>
     <w:rPr>
-      <w:rFonts w:ascii="Times New Roman" w:eastAsiaTheme="majorEastAsia" w:hAnsi="Times New Roman" w:cs="Mangal"/>
+      <w:rFonts w:ascii="Titillium" w:eastAsiaTheme="majorEastAsia" w:hAnsi="Titillium" w:cs="Mangal"/>
       <w:b/>
       <w:kern w:val="2"/>
       <w:sz w:val="32"/>
@@ -1014,27 +5006,22 @@
   </w:style>
   <w:style w:type="paragraph" w:styleId="Nagwek2">
     <w:name w:val="heading 2"/>
-    <w:basedOn w:val="Normalny"/>
+    <w:basedOn w:val="Nagwek1"/>
     <w:next w:val="Normalny"/>
     <w:link w:val="Nagwek2Znak"/>
     <w:uiPriority w:val="9"/>
-    <w:semiHidden/>
     <w:unhideWhenUsed/>
     <w:qFormat/>
-    <w:rsid w:val="00BA520A"/>
+    <w:rsid w:val="00953C64"/>
     <w:pPr>
-      <w:keepNext/>
-      <w:keepLines/>
-      <w:spacing w:before="160" w:after="80" w:line="259" w:lineRule="auto"/>
+      <w:numPr>
+        <w:ilvl w:val="1"/>
+      </w:numPr>
       <w:outlineLvl w:val="1"/>
     </w:pPr>
     <w:rPr>
-      <w:rFonts w:asciiTheme="majorHAnsi" w:eastAsiaTheme="majorEastAsia" w:hAnsiTheme="majorHAnsi" w:cstheme="majorBidi"/>
-      <w:color w:val="2F5496" w:themeColor="accent1" w:themeShade="BF"/>
-      <w:kern w:val="2"/>
-      <w:sz w:val="32"/>
-      <w:szCs w:val="32"/>
-      <w14:ligatures w14:val="standardContextual"/>
+      <w:sz w:val="28"/>
+      <w:szCs w:val="28"/>
     </w:rPr>
   </w:style>
   <w:style w:type="paragraph" w:styleId="Nagwek3">
@@ -1043,7 +5030,6 @@
     <w:next w:val="Normalny"/>
     <w:link w:val="Nagwek3Znak"/>
     <w:uiPriority w:val="9"/>
-    <w:semiHidden/>
     <w:unhideWhenUsed/>
     <w:qFormat/>
     <w:rsid w:val="00BA520A"/>
@@ -1209,7 +5195,6 @@
   <w:style w:type="character" w:default="1" w:styleId="Domylnaczcionkaakapitu">
     <w:name w:val="Default Paragraph Font"/>
     <w:uiPriority w:val="1"/>
-    <w:semiHidden/>
     <w:unhideWhenUsed/>
   </w:style>
   <w:style w:type="table" w:default="1" w:styleId="Standardowy">
@@ -1238,9 +5223,9 @@
     <w:basedOn w:val="Domylnaczcionkaakapitu"/>
     <w:link w:val="Nagwek1"/>
     <w:uiPriority w:val="9"/>
-    <w:rsid w:val="00EA6506"/>
+    <w:rsid w:val="00953C64"/>
     <w:rPr>
-      <w:rFonts w:ascii="Times New Roman" w:eastAsiaTheme="majorEastAsia" w:hAnsi="Times New Roman" w:cs="Mangal"/>
+      <w:rFonts w:ascii="Titillium" w:eastAsiaTheme="majorEastAsia" w:hAnsi="Titillium" w:cs="Mangal"/>
       <w:b/>
       <w:sz w:val="32"/>
       <w:szCs w:val="29"/>
@@ -1251,13 +5236,12 @@
     <w:basedOn w:val="Domylnaczcionkaakapitu"/>
     <w:link w:val="Nagwek2"/>
     <w:uiPriority w:val="9"/>
-    <w:semiHidden/>
-    <w:rsid w:val="00BA520A"/>
+    <w:rsid w:val="00953C64"/>
     <w:rPr>
-      <w:rFonts w:asciiTheme="majorHAnsi" w:eastAsiaTheme="majorEastAsia" w:hAnsiTheme="majorHAnsi" w:cstheme="majorBidi"/>
-      <w:color w:val="2F5496" w:themeColor="accent1" w:themeShade="BF"/>
-      <w:sz w:val="32"/>
-      <w:szCs w:val="32"/>
+      <w:rFonts w:ascii="Titillium" w:eastAsiaTheme="majorEastAsia" w:hAnsi="Titillium" w:cs="Mangal"/>
+      <w:b/>
+      <w:sz w:val="28"/>
+      <w:szCs w:val="28"/>
     </w:rPr>
   </w:style>
   <w:style w:type="character" w:customStyle="1" w:styleId="Nagwek3Znak">
@@ -1265,7 +5249,6 @@
     <w:basedOn w:val="Domylnaczcionkaakapitu"/>
     <w:link w:val="Nagwek3"/>
     <w:uiPriority w:val="9"/>
-    <w:semiHidden/>
     <w:rsid w:val="00BA520A"/>
     <w:rPr>
       <w:rFonts w:eastAsiaTheme="majorEastAsia" w:cstheme="majorBidi"/>
@@ -1590,6 +5573,409 @@
       <w:rFonts w:ascii="Calibri Light" w:eastAsia="Times New Roman" w:hAnsi="Calibri Light" w:cs="Times New Roman"/>
       <w:kern w:val="0"/>
       <w14:ligatures w14:val="none"/>
+    </w:rPr>
+  </w:style>
+  <w:style w:type="paragraph" w:styleId="Legenda">
+    <w:name w:val="caption"/>
+    <w:basedOn w:val="Normalny"/>
+    <w:next w:val="Normalny"/>
+    <w:uiPriority w:val="35"/>
+    <w:unhideWhenUsed/>
+    <w:qFormat/>
+    <w:rsid w:val="006D37B2"/>
+    <w:pPr>
+      <w:spacing w:line="240" w:lineRule="auto"/>
+      <w:jc w:val="center"/>
+    </w:pPr>
+    <w:rPr>
+      <w:rFonts w:ascii="Titillium" w:hAnsi="Titillium"/>
+      <w:szCs w:val="18"/>
+    </w:rPr>
+  </w:style>
+  <w:style w:type="paragraph" w:customStyle="1" w:styleId="Domylny">
+    <w:name w:val="Domyślny"/>
+    <w:basedOn w:val="Normalny"/>
+    <w:link w:val="DomylnyZnak"/>
+    <w:qFormat/>
+    <w:rsid w:val="00903099"/>
+    <w:pPr>
+      <w:spacing w:after="160" w:line="360" w:lineRule="auto"/>
+      <w:jc w:val="both"/>
+    </w:pPr>
+    <w:rPr>
+      <w:rFonts w:ascii="Titillium" w:hAnsi="Titillium" w:cstheme="minorHAnsi"/>
+    </w:rPr>
+  </w:style>
+  <w:style w:type="character" w:customStyle="1" w:styleId="DomylnyZnak">
+    <w:name w:val="Domyślny Znak"/>
+    <w:basedOn w:val="Domylnaczcionkaakapitu"/>
+    <w:link w:val="Domylny"/>
+    <w:rsid w:val="00903099"/>
+    <w:rPr>
+      <w:rFonts w:ascii="Titillium" w:eastAsia="Times New Roman" w:hAnsi="Titillium" w:cstheme="minorHAnsi"/>
+      <w:kern w:val="0"/>
+      <w14:ligatures w14:val="none"/>
+    </w:rPr>
+  </w:style>
+  <w:style w:type="paragraph" w:styleId="NormalnyWeb">
+    <w:name w:val="Normal (Web)"/>
+    <w:basedOn w:val="Normalny"/>
+    <w:uiPriority w:val="99"/>
+    <w:semiHidden/>
+    <w:unhideWhenUsed/>
+    <w:rsid w:val="002C48B4"/>
+    <w:pPr>
+      <w:spacing w:before="100" w:beforeAutospacing="1" w:after="100" w:afterAutospacing="1" w:line="240" w:lineRule="auto"/>
+    </w:pPr>
+    <w:rPr>
+      <w:rFonts w:ascii="Times New Roman" w:hAnsi="Times New Roman"/>
+      <w:sz w:val="24"/>
+      <w:szCs w:val="24"/>
+      <w:lang w:eastAsia="pl-PL"/>
+    </w:rPr>
+  </w:style>
+  <w:style w:type="paragraph" w:styleId="Nagwekspisutreci">
+    <w:name w:val="TOC Heading"/>
+    <w:basedOn w:val="Nagwek1"/>
+    <w:next w:val="Normalny"/>
+    <w:uiPriority w:val="39"/>
+    <w:unhideWhenUsed/>
+    <w:qFormat/>
+    <w:rsid w:val="00953C64"/>
+    <w:pPr>
+      <w:suppressAutoHyphens w:val="0"/>
+      <w:autoSpaceDN/>
+      <w:spacing w:before="240" w:after="0" w:line="259" w:lineRule="auto"/>
+      <w:textAlignment w:val="auto"/>
+      <w:outlineLvl w:val="9"/>
+    </w:pPr>
+    <w:rPr>
+      <w:rFonts w:asciiTheme="majorHAnsi" w:hAnsiTheme="majorHAnsi" w:cstheme="majorBidi"/>
+      <w:b w:val="0"/>
+      <w:color w:val="2F5496" w:themeColor="accent1" w:themeShade="BF"/>
+      <w:kern w:val="0"/>
+      <w:szCs w:val="32"/>
+      <w:lang w:eastAsia="pl-PL"/>
+      <w14:ligatures w14:val="none"/>
+    </w:rPr>
+  </w:style>
+  <w:style w:type="paragraph" w:styleId="Spistreci1">
+    <w:name w:val="toc 1"/>
+    <w:basedOn w:val="Normalny"/>
+    <w:next w:val="Normalny"/>
+    <w:autoRedefine/>
+    <w:uiPriority w:val="39"/>
+    <w:unhideWhenUsed/>
+    <w:rsid w:val="00953C64"/>
+    <w:pPr>
+      <w:spacing w:before="120" w:after="120"/>
+    </w:pPr>
+    <w:rPr>
+      <w:rFonts w:asciiTheme="minorHAnsi" w:hAnsiTheme="minorHAnsi" w:cstheme="minorHAnsi"/>
+      <w:b/>
+      <w:bCs/>
+      <w:caps/>
+      <w:sz w:val="20"/>
+      <w:szCs w:val="20"/>
+    </w:rPr>
+  </w:style>
+  <w:style w:type="paragraph" w:styleId="Spistreci2">
+    <w:name w:val="toc 2"/>
+    <w:basedOn w:val="Normalny"/>
+    <w:next w:val="Normalny"/>
+    <w:autoRedefine/>
+    <w:uiPriority w:val="39"/>
+    <w:unhideWhenUsed/>
+    <w:rsid w:val="00953C64"/>
+    <w:pPr>
+      <w:spacing w:after="0"/>
+      <w:ind w:left="220"/>
+    </w:pPr>
+    <w:rPr>
+      <w:rFonts w:asciiTheme="minorHAnsi" w:hAnsiTheme="minorHAnsi" w:cstheme="minorHAnsi"/>
+      <w:smallCaps/>
+      <w:sz w:val="20"/>
+      <w:szCs w:val="20"/>
+    </w:rPr>
+  </w:style>
+  <w:style w:type="character" w:styleId="Hipercze">
+    <w:name w:val="Hyperlink"/>
+    <w:basedOn w:val="Domylnaczcionkaakapitu"/>
+    <w:uiPriority w:val="99"/>
+    <w:unhideWhenUsed/>
+    <w:rsid w:val="00953C64"/>
+    <w:rPr>
+      <w:color w:val="0563C1" w:themeColor="hyperlink"/>
+      <w:u w:val="single"/>
+    </w:rPr>
+  </w:style>
+  <w:style w:type="paragraph" w:styleId="Spistreci3">
+    <w:name w:val="toc 3"/>
+    <w:basedOn w:val="Normalny"/>
+    <w:next w:val="Normalny"/>
+    <w:autoRedefine/>
+    <w:uiPriority w:val="39"/>
+    <w:unhideWhenUsed/>
+    <w:rsid w:val="00953C64"/>
+    <w:pPr>
+      <w:spacing w:after="0"/>
+      <w:ind w:left="440"/>
+    </w:pPr>
+    <w:rPr>
+      <w:rFonts w:asciiTheme="minorHAnsi" w:hAnsiTheme="minorHAnsi" w:cstheme="minorHAnsi"/>
+      <w:i/>
+      <w:iCs/>
+      <w:sz w:val="20"/>
+      <w:szCs w:val="20"/>
+    </w:rPr>
+  </w:style>
+  <w:style w:type="paragraph" w:styleId="Spistreci4">
+    <w:name w:val="toc 4"/>
+    <w:basedOn w:val="Normalny"/>
+    <w:next w:val="Normalny"/>
+    <w:autoRedefine/>
+    <w:uiPriority w:val="39"/>
+    <w:unhideWhenUsed/>
+    <w:rsid w:val="00953C64"/>
+    <w:pPr>
+      <w:spacing w:after="0"/>
+      <w:ind w:left="660"/>
+    </w:pPr>
+    <w:rPr>
+      <w:rFonts w:asciiTheme="minorHAnsi" w:hAnsiTheme="minorHAnsi" w:cstheme="minorHAnsi"/>
+      <w:sz w:val="18"/>
+      <w:szCs w:val="18"/>
+    </w:rPr>
+  </w:style>
+  <w:style w:type="paragraph" w:styleId="Spistreci5">
+    <w:name w:val="toc 5"/>
+    <w:basedOn w:val="Normalny"/>
+    <w:next w:val="Normalny"/>
+    <w:autoRedefine/>
+    <w:uiPriority w:val="39"/>
+    <w:unhideWhenUsed/>
+    <w:rsid w:val="00953C64"/>
+    <w:pPr>
+      <w:spacing w:after="0"/>
+      <w:ind w:left="880"/>
+    </w:pPr>
+    <w:rPr>
+      <w:rFonts w:asciiTheme="minorHAnsi" w:hAnsiTheme="minorHAnsi" w:cstheme="minorHAnsi"/>
+      <w:sz w:val="18"/>
+      <w:szCs w:val="18"/>
+    </w:rPr>
+  </w:style>
+  <w:style w:type="paragraph" w:styleId="Spistreci6">
+    <w:name w:val="toc 6"/>
+    <w:basedOn w:val="Normalny"/>
+    <w:next w:val="Normalny"/>
+    <w:autoRedefine/>
+    <w:uiPriority w:val="39"/>
+    <w:unhideWhenUsed/>
+    <w:rsid w:val="00953C64"/>
+    <w:pPr>
+      <w:spacing w:after="0"/>
+      <w:ind w:left="1100"/>
+    </w:pPr>
+    <w:rPr>
+      <w:rFonts w:asciiTheme="minorHAnsi" w:hAnsiTheme="minorHAnsi" w:cstheme="minorHAnsi"/>
+      <w:sz w:val="18"/>
+      <w:szCs w:val="18"/>
+    </w:rPr>
+  </w:style>
+  <w:style w:type="paragraph" w:styleId="Spistreci7">
+    <w:name w:val="toc 7"/>
+    <w:basedOn w:val="Normalny"/>
+    <w:next w:val="Normalny"/>
+    <w:autoRedefine/>
+    <w:uiPriority w:val="39"/>
+    <w:unhideWhenUsed/>
+    <w:rsid w:val="00953C64"/>
+    <w:pPr>
+      <w:spacing w:after="0"/>
+      <w:ind w:left="1320"/>
+    </w:pPr>
+    <w:rPr>
+      <w:rFonts w:asciiTheme="minorHAnsi" w:hAnsiTheme="minorHAnsi" w:cstheme="minorHAnsi"/>
+      <w:sz w:val="18"/>
+      <w:szCs w:val="18"/>
+    </w:rPr>
+  </w:style>
+  <w:style w:type="paragraph" w:styleId="Spistreci8">
+    <w:name w:val="toc 8"/>
+    <w:basedOn w:val="Normalny"/>
+    <w:next w:val="Normalny"/>
+    <w:autoRedefine/>
+    <w:uiPriority w:val="39"/>
+    <w:unhideWhenUsed/>
+    <w:rsid w:val="00953C64"/>
+    <w:pPr>
+      <w:spacing w:after="0"/>
+      <w:ind w:left="1540"/>
+    </w:pPr>
+    <w:rPr>
+      <w:rFonts w:asciiTheme="minorHAnsi" w:hAnsiTheme="minorHAnsi" w:cstheme="minorHAnsi"/>
+      <w:sz w:val="18"/>
+      <w:szCs w:val="18"/>
+    </w:rPr>
+  </w:style>
+  <w:style w:type="paragraph" w:styleId="Spistreci9">
+    <w:name w:val="toc 9"/>
+    <w:basedOn w:val="Normalny"/>
+    <w:next w:val="Normalny"/>
+    <w:autoRedefine/>
+    <w:uiPriority w:val="39"/>
+    <w:unhideWhenUsed/>
+    <w:rsid w:val="00953C64"/>
+    <w:pPr>
+      <w:spacing w:after="0"/>
+      <w:ind w:left="1760"/>
+    </w:pPr>
+    <w:rPr>
+      <w:rFonts w:asciiTheme="minorHAnsi" w:hAnsiTheme="minorHAnsi" w:cstheme="minorHAnsi"/>
+      <w:sz w:val="18"/>
+      <w:szCs w:val="18"/>
+    </w:rPr>
+  </w:style>
+  <w:style w:type="paragraph" w:styleId="Tekstprzypisudolnego">
+    <w:name w:val="footnote text"/>
+    <w:basedOn w:val="Normalny"/>
+    <w:link w:val="TekstprzypisudolnegoZnak"/>
+    <w:uiPriority w:val="99"/>
+    <w:semiHidden/>
+    <w:unhideWhenUsed/>
+    <w:rsid w:val="004A6626"/>
+    <w:pPr>
+      <w:spacing w:after="0" w:line="240" w:lineRule="auto"/>
+    </w:pPr>
+    <w:rPr>
+      <w:sz w:val="20"/>
+      <w:szCs w:val="20"/>
+    </w:rPr>
+  </w:style>
+  <w:style w:type="character" w:customStyle="1" w:styleId="TekstprzypisudolnegoZnak">
+    <w:name w:val="Tekst przypisu dolnego Znak"/>
+    <w:basedOn w:val="Domylnaczcionkaakapitu"/>
+    <w:link w:val="Tekstprzypisudolnego"/>
+    <w:uiPriority w:val="99"/>
+    <w:semiHidden/>
+    <w:rsid w:val="004A6626"/>
+    <w:rPr>
+      <w:rFonts w:ascii="Calibri Light" w:eastAsia="Times New Roman" w:hAnsi="Calibri Light" w:cs="Times New Roman"/>
+      <w:kern w:val="0"/>
+      <w:sz w:val="20"/>
+      <w:szCs w:val="20"/>
+      <w14:ligatures w14:val="none"/>
+    </w:rPr>
+  </w:style>
+  <w:style w:type="character" w:styleId="Odwoanieprzypisudolnego">
+    <w:name w:val="footnote reference"/>
+    <w:basedOn w:val="Domylnaczcionkaakapitu"/>
+    <w:uiPriority w:val="99"/>
+    <w:semiHidden/>
+    <w:unhideWhenUsed/>
+    <w:rsid w:val="004A6626"/>
+    <w:rPr>
+      <w:vertAlign w:val="superscript"/>
+    </w:rPr>
+  </w:style>
+  <w:style w:type="paragraph" w:styleId="Tekstprzypisukocowego">
+    <w:name w:val="endnote text"/>
+    <w:basedOn w:val="Normalny"/>
+    <w:link w:val="TekstprzypisukocowegoZnak"/>
+    <w:uiPriority w:val="99"/>
+    <w:semiHidden/>
+    <w:unhideWhenUsed/>
+    <w:rsid w:val="004A6626"/>
+    <w:pPr>
+      <w:spacing w:after="0" w:line="240" w:lineRule="auto"/>
+    </w:pPr>
+    <w:rPr>
+      <w:sz w:val="20"/>
+      <w:szCs w:val="20"/>
+    </w:rPr>
+  </w:style>
+  <w:style w:type="character" w:customStyle="1" w:styleId="TekstprzypisukocowegoZnak">
+    <w:name w:val="Tekst przypisu końcowego Znak"/>
+    <w:basedOn w:val="Domylnaczcionkaakapitu"/>
+    <w:link w:val="Tekstprzypisukocowego"/>
+    <w:uiPriority w:val="99"/>
+    <w:semiHidden/>
+    <w:rsid w:val="004A6626"/>
+    <w:rPr>
+      <w:rFonts w:ascii="Calibri Light" w:eastAsia="Times New Roman" w:hAnsi="Calibri Light" w:cs="Times New Roman"/>
+      <w:kern w:val="0"/>
+      <w:sz w:val="20"/>
+      <w:szCs w:val="20"/>
+      <w14:ligatures w14:val="none"/>
+    </w:rPr>
+  </w:style>
+  <w:style w:type="character" w:styleId="Odwoanieprzypisukocowego">
+    <w:name w:val="endnote reference"/>
+    <w:basedOn w:val="Domylnaczcionkaakapitu"/>
+    <w:uiPriority w:val="99"/>
+    <w:semiHidden/>
+    <w:unhideWhenUsed/>
+    <w:rsid w:val="004A6626"/>
+    <w:rPr>
+      <w:vertAlign w:val="superscript"/>
+    </w:rPr>
+  </w:style>
+  <w:style w:type="paragraph" w:styleId="Bibliografia">
+    <w:name w:val="Bibliography"/>
+    <w:basedOn w:val="Normalny"/>
+    <w:next w:val="Normalny"/>
+    <w:uiPriority w:val="37"/>
+    <w:unhideWhenUsed/>
+    <w:rsid w:val="004A6626"/>
+  </w:style>
+  <w:style w:type="character" w:styleId="Uwydatnienie">
+    <w:name w:val="Emphasis"/>
+    <w:uiPriority w:val="20"/>
+    <w:qFormat/>
+    <w:rsid w:val="001608E9"/>
+  </w:style>
+  <w:style w:type="paragraph" w:styleId="Bezodstpw">
+    <w:name w:val="No Spacing"/>
+    <w:basedOn w:val="Domylny"/>
+    <w:uiPriority w:val="1"/>
+    <w:qFormat/>
+    <w:rsid w:val="00903099"/>
+    <w:pPr>
+      <w:jc w:val="center"/>
+    </w:pPr>
+  </w:style>
+  <w:style w:type="paragraph" w:styleId="Spisilustracji">
+    <w:name w:val="table of figures"/>
+    <w:basedOn w:val="Normalny"/>
+    <w:next w:val="Normalny"/>
+    <w:uiPriority w:val="99"/>
+    <w:unhideWhenUsed/>
+    <w:rsid w:val="00903099"/>
+    <w:pPr>
+      <w:spacing w:after="0"/>
+    </w:pPr>
+  </w:style>
+  <w:style w:type="character" w:styleId="Tekstzastpczy">
+    <w:name w:val="Placeholder Text"/>
+    <w:basedOn w:val="Domylnaczcionkaakapitu"/>
+    <w:uiPriority w:val="99"/>
+    <w:semiHidden/>
+    <w:rsid w:val="0043400A"/>
+    <w:rPr>
+      <w:color w:val="666666"/>
+    </w:rPr>
+  </w:style>
+  <w:style w:type="character" w:styleId="Nierozpoznanawzmianka">
+    <w:name w:val="Unresolved Mention"/>
+    <w:basedOn w:val="Domylnaczcionkaakapitu"/>
+    <w:uiPriority w:val="99"/>
+    <w:semiHidden/>
+    <w:unhideWhenUsed/>
+    <w:rsid w:val="00715154"/>
+    <w:rPr>
+      <w:color w:val="605E5C"/>
+      <w:shd w:val="clear" w:color="auto" w:fill="E1DFDD"/>
     </w:rPr>
   </w:style>
 </w:styles>
@@ -1854,4 +6240,37 @@
     </a:ext>
   </a:extLst>
 </a:theme>
+</file>
+
+<file path=customXml/item1.xml><?xml version="1.0" encoding="utf-8"?>
+<b:Sources xmlns:b="http://schemas.openxmlformats.org/officeDocument/2006/bibliography" xmlns="http://schemas.openxmlformats.org/officeDocument/2006/bibliography" SelectedStyle="\APASixthEditionOfficeOnline.xsl" StyleName="APA" Version="6">
+  <b:Source>
+    <b:Tag>TKa18</b:Tag>
+    <b:SourceType>Book</b:SourceType>
+    <b:Guid>{640E5D91-C730-4C56-9DBC-0DA17CCA0A3D}</b:Guid>
+    <b:Title>Silniki elektryczne bezszczotkowe BLDC: Teoria i Zastosowania</b:Title>
+    <b:Year>2018</b:Year>
+    <b:City>Warszawa</b:City>
+    <b:Publisher>Wydawnictwo Naukowe PWN</b:Publisher>
+    <b:Author>
+      <b:Author>
+        <b:NameList>
+          <b:Person>
+            <b:Last>Kaczmarek</b:Last>
+            <b:First>T.</b:First>
+          </b:Person>
+        </b:NameList>
+      </b:Author>
+    </b:Author>
+    <b:RefOrder>1</b:RefOrder>
+  </b:Source>
+</b:Sources>
+</file>
+
+<file path=customXml/itemProps1.xml><?xml version="1.0" encoding="utf-8"?>
+<ds:datastoreItem xmlns:ds="http://schemas.openxmlformats.org/officeDocument/2006/customXml" ds:itemID="{78998B36-E41F-484D-B830-A86C6A456589}">
+  <ds:schemaRefs>
+    <ds:schemaRef ds:uri="http://schemas.openxmlformats.org/officeDocument/2006/bibliography"/>
+  </ds:schemaRefs>
+</ds:datastoreItem>
 </file>
</xml_diff>